<commit_message>
TS 4.2 Jatai Ghanam Inputs from Raja
</commit_message>
<xml_diff>
--- a/TS Jatai Ghanam Project/TS 1.6/TS 1.6 Jatai Tamil Corrections.docx
+++ b/TS Jatai Ghanam Project/TS 1.6/TS 1.6 Jatai Tamil Corrections.docx
@@ -168,27 +168,7 @@
           <w:sz w:val="28"/>
           <w:szCs w:val="32"/>
         </w:rPr>
-        <w:t>(</w:t>
-      </w:r>
-      <w:proofErr w:type="gramStart"/>
-      <w:r>
-        <w:rPr>
-          <w:b/>
-          <w:bCs/>
-          <w:sz w:val="28"/>
-          <w:szCs w:val="32"/>
-        </w:rPr>
-        <w:t>ignore</w:t>
-      </w:r>
-      <w:proofErr w:type="gramEnd"/>
-      <w:r>
-        <w:rPr>
-          <w:b/>
-          <w:bCs/>
-          <w:sz w:val="28"/>
-          <w:szCs w:val="32"/>
-        </w:rPr>
-        <w:t xml:space="preserve"> those which are already incorporated in your book’s version and date)</w:t>
+        <w:t>(ignore those which are already incorporated in your book’s version and date)</w:t>
       </w:r>
     </w:p>
     <w:tbl>
@@ -396,19 +376,8 @@
                 <w:sz w:val="32"/>
                 <w:szCs w:val="40"/>
               </w:rPr>
-              <w:t>)</w:t>
-            </w:r>
-            <w:proofErr w:type="gramStart"/>
-            <w:r>
-              <w:rPr>
-                <w:rFonts w:ascii="BRH Devanagari Extra" w:hAnsi="BRH Devanagari Extra" w:cs="BRH Devanagari Extra"/>
-                <w:color w:val="000000"/>
-                <w:sz w:val="32"/>
-                <w:szCs w:val="40"/>
-              </w:rPr>
-              <w:t>-  iuÉÉ</w:t>
-            </w:r>
-            <w:proofErr w:type="gramEnd"/>
+              <w:t>)-  iuÉÉ</w:t>
+            </w:r>
             <w:r>
               <w:rPr>
                 <w:rFonts w:ascii="BRH Malayalam Extra" w:hAnsi="BRH Malayalam Extra" w:cs="BRH Devanagari Extra"/>
@@ -744,17 +713,7 @@
                 <w:sz w:val="32"/>
                 <w:szCs w:val="40"/>
               </w:rPr>
-              <w:t>)</w:t>
-            </w:r>
-            <w:proofErr w:type="gramStart"/>
-            <w:r>
-              <w:rPr>
-                <w:rFonts w:ascii="BRH Devanagari Extra" w:hAnsi="BRH Devanagari Extra" w:cs="BRH Devanagari Extra"/>
-                <w:color w:val="000000"/>
-                <w:sz w:val="32"/>
-                <w:szCs w:val="40"/>
-              </w:rPr>
-              <w:t>-  mÉgcÉþÌoÉ</w:t>
+              <w:t>)-  mÉgcÉþÌoÉ</w:t>
             </w:r>
             <w:r>
               <w:rPr>
@@ -766,7 +725,6 @@
               </w:rPr>
               <w:t>sÉ</w:t>
             </w:r>
-            <w:proofErr w:type="gramEnd"/>
             <w:r>
               <w:rPr>
                 <w:rFonts w:ascii="BRH Malayalam Extra" w:hAnsi="BRH Malayalam Extra" w:cs="BRH Devanagari Extra"/>
@@ -1132,17 +1090,7 @@
                 <w:sz w:val="32"/>
                 <w:szCs w:val="40"/>
               </w:rPr>
-              <w:t>)</w:t>
-            </w:r>
-            <w:proofErr w:type="gramStart"/>
-            <w:r>
-              <w:rPr>
-                <w:rFonts w:ascii="BRH Devanagari Extra" w:hAnsi="BRH Devanagari Extra" w:cs="BRH Devanagari Extra"/>
-                <w:color w:val="000000"/>
-                <w:sz w:val="32"/>
-                <w:szCs w:val="40"/>
-              </w:rPr>
-              <w:t>-  mÉgcÉþÌoÉ</w:t>
+              <w:t>)-  mÉgcÉþÌoÉ</w:t>
             </w:r>
             <w:r>
               <w:rPr>
@@ -1154,7 +1102,6 @@
               </w:rPr>
               <w:t>sÉ</w:t>
             </w:r>
-            <w:proofErr w:type="gramEnd"/>
             <w:r>
               <w:rPr>
                 <w:rFonts w:ascii="BRH Malayalam Extra" w:hAnsi="BRH Malayalam Extra" w:cs="BRH Devanagari Extra"/>
@@ -1412,19 +1359,8 @@
                 <w:sz w:val="32"/>
                 <w:szCs w:val="40"/>
               </w:rPr>
-              <w:t>)</w:t>
-            </w:r>
-            <w:proofErr w:type="gramStart"/>
-            <w:r>
-              <w:rPr>
-                <w:rFonts w:ascii="BRH Devanagari Extra" w:hAnsi="BRH Devanagari Extra" w:cs="BRH Devanagari Extra"/>
-                <w:color w:val="000000"/>
-                <w:sz w:val="32"/>
-                <w:szCs w:val="40"/>
-              </w:rPr>
-              <w:t>-  iuÉÉ</w:t>
-            </w:r>
-            <w:proofErr w:type="gramEnd"/>
+              <w:t>)-  iuÉÉ</w:t>
+            </w:r>
             <w:r>
               <w:rPr>
                 <w:rFonts w:ascii="BRH Malayalam Extra" w:hAnsi="BRH Malayalam Extra" w:cs="BRH Devanagari Extra"/>
@@ -1727,17 +1663,7 @@
                 <w:sz w:val="32"/>
                 <w:szCs w:val="40"/>
               </w:rPr>
-              <w:t>)</w:t>
-            </w:r>
-            <w:proofErr w:type="gramStart"/>
-            <w:r>
-              <w:rPr>
-                <w:rFonts w:ascii="BRH Devanagari Extra" w:hAnsi="BRH Devanagari Extra" w:cs="BRH Devanagari Extra"/>
-                <w:color w:val="000000"/>
-                <w:sz w:val="32"/>
-                <w:szCs w:val="40"/>
-              </w:rPr>
-              <w:t>-  mÉgcÉþÌoÉ</w:t>
+              <w:t>)-  mÉgcÉþÌoÉ</w:t>
             </w:r>
             <w:r>
               <w:rPr>
@@ -1756,17 +1682,7 @@
                 <w:sz w:val="32"/>
                 <w:szCs w:val="40"/>
               </w:rPr>
-              <w:t>xrÉ</w:t>
-            </w:r>
-            <w:proofErr w:type="gramEnd"/>
-            <w:r>
-              <w:rPr>
-                <w:rFonts w:ascii="BRH Devanagari Extra" w:hAnsi="BRH Devanagari Extra" w:cs="BRH Devanagari Extra"/>
-                <w:color w:val="000000"/>
-                <w:sz w:val="32"/>
-                <w:szCs w:val="40"/>
-              </w:rPr>
-              <w:t xml:space="preserve"> | rÉ</w:t>
+              <w:t>xrÉ | rÉ</w:t>
             </w:r>
             <w:r>
               <w:rPr>
@@ -2090,17 +2006,7 @@
                 <w:sz w:val="32"/>
                 <w:szCs w:val="40"/>
               </w:rPr>
-              <w:t>)</w:t>
-            </w:r>
-            <w:proofErr w:type="gramStart"/>
-            <w:r>
-              <w:rPr>
-                <w:rFonts w:ascii="BRH Devanagari Extra" w:hAnsi="BRH Devanagari Extra" w:cs="BRH Devanagari Extra"/>
-                <w:color w:val="000000"/>
-                <w:sz w:val="32"/>
-                <w:szCs w:val="40"/>
-              </w:rPr>
-              <w:t>-  mÉgcÉþÌoÉ</w:t>
+              <w:t>)-  mÉgcÉþÌoÉ</w:t>
             </w:r>
             <w:r>
               <w:rPr>
@@ -2119,17 +2025,7 @@
                 <w:sz w:val="32"/>
                 <w:szCs w:val="40"/>
               </w:rPr>
-              <w:t>xrÉ</w:t>
-            </w:r>
-            <w:proofErr w:type="gramEnd"/>
-            <w:r>
-              <w:rPr>
-                <w:rFonts w:ascii="BRH Devanagari Extra" w:hAnsi="BRH Devanagari Extra" w:cs="BRH Devanagari Extra"/>
-                <w:color w:val="000000"/>
-                <w:sz w:val="32"/>
-                <w:szCs w:val="40"/>
-              </w:rPr>
-              <w:t xml:space="preserve"> |</w:t>
+              <w:t>xrÉ |</w:t>
             </w:r>
           </w:p>
           <w:p>
@@ -2379,19 +2275,8 @@
                 <w:sz w:val="32"/>
                 <w:szCs w:val="40"/>
               </w:rPr>
-              <w:t>)</w:t>
-            </w:r>
-            <w:proofErr w:type="gramStart"/>
-            <w:r>
-              <w:rPr>
-                <w:rFonts w:ascii="BRH Devanagari Extra" w:hAnsi="BRH Devanagari Extra" w:cs="BRH Devanagari Extra"/>
-                <w:color w:val="000000"/>
-                <w:sz w:val="32"/>
-                <w:szCs w:val="40"/>
-              </w:rPr>
-              <w:t>-  uÉÉåRû</w:t>
-            </w:r>
-            <w:proofErr w:type="gramEnd"/>
+              <w:t>)-  uÉÉåRû</w:t>
+            </w:r>
             <w:r>
               <w:rPr>
                 <w:rFonts w:ascii="BRH Malayalam Extra" w:hAnsi="BRH Malayalam Extra" w:cs="BRH Devanagari Extra"/>
@@ -2752,19 +2637,8 @@
                 <w:sz w:val="32"/>
                 <w:szCs w:val="40"/>
               </w:rPr>
-              <w:t>)</w:t>
-            </w:r>
-            <w:proofErr w:type="gramStart"/>
-            <w:r>
-              <w:rPr>
-                <w:rFonts w:ascii="BRH Devanagari Extra" w:hAnsi="BRH Devanagari Extra" w:cs="BRH Devanagari Extra"/>
-                <w:color w:val="000000"/>
-                <w:sz w:val="32"/>
-                <w:szCs w:val="40"/>
-              </w:rPr>
-              <w:t>-  eÉÉ</w:t>
-            </w:r>
-            <w:proofErr w:type="gramEnd"/>
+              <w:t>)-  eÉÉ</w:t>
+            </w:r>
             <w:r>
               <w:rPr>
                 <w:rFonts w:ascii="BRH Malayalam Extra" w:hAnsi="BRH Malayalam Extra" w:cs="BRH Devanagari Extra"/>
@@ -3089,19 +2963,8 @@
                 <w:sz w:val="32"/>
                 <w:szCs w:val="40"/>
               </w:rPr>
-              <w:t>)</w:t>
-            </w:r>
-            <w:proofErr w:type="gramStart"/>
-            <w:r>
-              <w:rPr>
-                <w:rFonts w:ascii="BRH Devanagari Extra" w:hAnsi="BRH Devanagari Extra" w:cs="BRH Devanagari Extra"/>
-                <w:color w:val="000000"/>
-                <w:sz w:val="32"/>
-                <w:szCs w:val="40"/>
-              </w:rPr>
-              <w:t>-  uÉÉåRû</w:t>
-            </w:r>
-            <w:proofErr w:type="gramEnd"/>
+              <w:t>)-  uÉÉåRû</w:t>
+            </w:r>
             <w:r>
               <w:rPr>
                 <w:rFonts w:ascii="BRH Malayalam Extra" w:hAnsi="BRH Malayalam Extra" w:cs="BRH Devanagari Extra"/>
@@ -3522,19 +3385,8 @@
                 <w:sz w:val="32"/>
                 <w:szCs w:val="40"/>
               </w:rPr>
-              <w:t>)</w:t>
-            </w:r>
-            <w:proofErr w:type="gramStart"/>
-            <w:r>
-              <w:rPr>
-                <w:rFonts w:ascii="BRH Devanagari Extra" w:hAnsi="BRH Devanagari Extra" w:cs="BRH Devanagari Extra"/>
-                <w:color w:val="000000"/>
-                <w:sz w:val="32"/>
-                <w:szCs w:val="40"/>
-              </w:rPr>
-              <w:t>-  eÉÉ</w:t>
-            </w:r>
-            <w:proofErr w:type="gramEnd"/>
+              <w:t>)-  eÉÉ</w:t>
+            </w:r>
             <w:r>
               <w:rPr>
                 <w:rFonts w:ascii="BRH Malayalam Extra" w:hAnsi="BRH Malayalam Extra" w:cs="BRH Devanagari Extra"/>
@@ -3963,19 +3815,8 @@
                 <w:sz w:val="32"/>
                 <w:szCs w:val="40"/>
               </w:rPr>
-              <w:t>)</w:t>
-            </w:r>
-            <w:proofErr w:type="gramStart"/>
-            <w:r>
-              <w:rPr>
-                <w:rFonts w:ascii="BRH Devanagari Extra" w:hAnsi="BRH Devanagari Extra" w:cs="BRH Devanagari Extra"/>
-                <w:color w:val="000000"/>
-                <w:sz w:val="32"/>
-                <w:szCs w:val="40"/>
-              </w:rPr>
-              <w:t>-  A</w:t>
-            </w:r>
-            <w:proofErr w:type="gramEnd"/>
+              <w:t>)-  A</w:t>
+            </w:r>
             <w:r>
               <w:rPr>
                 <w:rFonts w:ascii="BRH Malayalam Extra" w:hAnsi="BRH Malayalam Extra" w:cs="BRH Devanagari Extra"/>
@@ -4320,19 +4161,8 @@
                 <w:sz w:val="32"/>
                 <w:szCs w:val="40"/>
               </w:rPr>
-              <w:t>)</w:t>
-            </w:r>
-            <w:proofErr w:type="gramStart"/>
-            <w:r>
-              <w:rPr>
-                <w:rFonts w:ascii="BRH Devanagari Extra" w:hAnsi="BRH Devanagari Extra" w:cs="BRH Devanagari Extra"/>
-                <w:color w:val="000000"/>
-                <w:sz w:val="32"/>
-                <w:szCs w:val="40"/>
-              </w:rPr>
-              <w:t>-  A</w:t>
-            </w:r>
-            <w:proofErr w:type="gramEnd"/>
+              <w:t>)-  A</w:t>
+            </w:r>
             <w:r>
               <w:rPr>
                 <w:rFonts w:ascii="BRH Malayalam Extra" w:hAnsi="BRH Malayalam Extra" w:cs="BRH Devanagari Extra"/>
@@ -4638,19 +4468,8 @@
                 <w:sz w:val="32"/>
                 <w:szCs w:val="40"/>
               </w:rPr>
-              <w:t>)</w:t>
-            </w:r>
-            <w:proofErr w:type="gramStart"/>
-            <w:r>
-              <w:rPr>
-                <w:rFonts w:ascii="BRH Devanagari Extra" w:hAnsi="BRH Devanagari Extra" w:cs="BRH Devanagari Extra"/>
-                <w:color w:val="000000"/>
-                <w:sz w:val="32"/>
-                <w:szCs w:val="40"/>
-              </w:rPr>
-              <w:t>-  A</w:t>
-            </w:r>
-            <w:proofErr w:type="gramEnd"/>
+              <w:t>)-  A</w:t>
+            </w:r>
             <w:r>
               <w:rPr>
                 <w:rFonts w:ascii="BRH Malayalam Extra" w:hAnsi="BRH Malayalam Extra" w:cs="BRH Devanagari Extra"/>
@@ -4918,19 +4737,8 @@
                 <w:sz w:val="32"/>
                 <w:szCs w:val="40"/>
               </w:rPr>
-              <w:t>)</w:t>
-            </w:r>
-            <w:proofErr w:type="gramStart"/>
-            <w:r>
-              <w:rPr>
-                <w:rFonts w:ascii="BRH Devanagari Extra" w:hAnsi="BRH Devanagari Extra" w:cs="BRH Devanagari Extra"/>
-                <w:color w:val="000000"/>
-                <w:sz w:val="32"/>
-                <w:szCs w:val="40"/>
-              </w:rPr>
-              <w:t>-  A</w:t>
-            </w:r>
-            <w:proofErr w:type="gramEnd"/>
+              <w:t>)-  A</w:t>
+            </w:r>
             <w:r>
               <w:rPr>
                 <w:rFonts w:ascii="BRH Malayalam Extra" w:hAnsi="BRH Malayalam Extra" w:cs="BRH Devanagari Extra"/>
@@ -5181,19 +4989,8 @@
                 <w:sz w:val="32"/>
                 <w:szCs w:val="40"/>
               </w:rPr>
-              <w:t>)</w:t>
-            </w:r>
-            <w:proofErr w:type="gramStart"/>
-            <w:r>
-              <w:rPr>
-                <w:rFonts w:ascii="BRH Devanagari Extra" w:hAnsi="BRH Devanagari Extra" w:cs="BRH Devanagari Extra"/>
-                <w:color w:val="000000"/>
-                <w:sz w:val="32"/>
-                <w:szCs w:val="40"/>
-              </w:rPr>
-              <w:t>-  qÉå</w:t>
-            </w:r>
-            <w:proofErr w:type="gramEnd"/>
+              <w:t>)-  qÉå</w:t>
+            </w:r>
             <w:r>
               <w:rPr>
                 <w:rFonts w:ascii="BRH Malayalam Extra" w:hAnsi="BRH Malayalam Extra" w:cs="BRH Devanagari Extra"/>
@@ -5497,19 +5294,8 @@
                 <w:sz w:val="32"/>
                 <w:szCs w:val="40"/>
               </w:rPr>
-              <w:t>)</w:t>
-            </w:r>
-            <w:proofErr w:type="gramStart"/>
-            <w:r>
-              <w:rPr>
-                <w:rFonts w:ascii="BRH Devanagari Extra" w:hAnsi="BRH Devanagari Extra" w:cs="BRH Devanagari Extra"/>
-                <w:color w:val="000000"/>
-                <w:sz w:val="32"/>
-                <w:szCs w:val="40"/>
-              </w:rPr>
-              <w:t>-  ÌuÉ</w:t>
-            </w:r>
-            <w:proofErr w:type="gramEnd"/>
+              <w:t>)-  ÌuÉ</w:t>
+            </w:r>
             <w:r>
               <w:rPr>
                 <w:rFonts w:ascii="BRH Malayalam Extra" w:hAnsi="BRH Malayalam Extra" w:cs="BRH Devanagari Extra"/>
@@ -5860,19 +5646,8 @@
                 <w:sz w:val="32"/>
                 <w:szCs w:val="40"/>
               </w:rPr>
-              <w:t>)</w:t>
-            </w:r>
-            <w:proofErr w:type="gramStart"/>
-            <w:r>
-              <w:rPr>
-                <w:rFonts w:ascii="BRH Devanagari Extra" w:hAnsi="BRH Devanagari Extra" w:cs="BRH Devanagari Extra"/>
-                <w:color w:val="000000"/>
-                <w:sz w:val="32"/>
-                <w:szCs w:val="40"/>
-              </w:rPr>
-              <w:t>-  qÉå</w:t>
-            </w:r>
-            <w:proofErr w:type="gramEnd"/>
+              <w:t>)-  qÉå</w:t>
+            </w:r>
             <w:r>
               <w:rPr>
                 <w:rFonts w:ascii="BRH Malayalam Extra" w:hAnsi="BRH Malayalam Extra" w:cs="BRH Devanagari Extra"/>
@@ -6176,19 +5951,8 @@
                 <w:sz w:val="32"/>
                 <w:szCs w:val="40"/>
               </w:rPr>
-              <w:t>)</w:t>
-            </w:r>
-            <w:proofErr w:type="gramStart"/>
-            <w:r>
-              <w:rPr>
-                <w:rFonts w:ascii="BRH Devanagari Extra" w:hAnsi="BRH Devanagari Extra" w:cs="BRH Devanagari Extra"/>
-                <w:color w:val="000000"/>
-                <w:sz w:val="32"/>
-                <w:szCs w:val="40"/>
-              </w:rPr>
-              <w:t>-  ÌuÉ</w:t>
-            </w:r>
-            <w:proofErr w:type="gramEnd"/>
+              <w:t>)-  ÌuÉ</w:t>
+            </w:r>
             <w:r>
               <w:rPr>
                 <w:rFonts w:ascii="BRH Malayalam Extra" w:hAnsi="BRH Malayalam Extra" w:cs="BRH Devanagari Extra"/>
@@ -6547,19 +6311,8 @@
                 <w:sz w:val="32"/>
                 <w:szCs w:val="40"/>
               </w:rPr>
-              <w:t>)</w:t>
-            </w:r>
-            <w:proofErr w:type="gramStart"/>
-            <w:r>
-              <w:rPr>
-                <w:rFonts w:ascii="BRH Devanagari Extra" w:hAnsi="BRH Devanagari Extra" w:cs="BRH Devanagari Extra"/>
-                <w:color w:val="000000"/>
-                <w:sz w:val="32"/>
-                <w:szCs w:val="40"/>
-              </w:rPr>
-              <w:t>-  rÉ</w:t>
-            </w:r>
-            <w:proofErr w:type="gramEnd"/>
+              <w:t>)-  rÉ</w:t>
+            </w:r>
             <w:r>
               <w:rPr>
                 <w:rFonts w:ascii="BRH Malayalam Extra" w:hAnsi="BRH Malayalam Extra" w:cs="BRH Devanagari Extra"/>
@@ -6937,17 +6690,7 @@
                 <w:sz w:val="32"/>
                 <w:szCs w:val="40"/>
               </w:rPr>
-              <w:t>)</w:t>
-            </w:r>
-            <w:proofErr w:type="gramStart"/>
-            <w:r>
-              <w:rPr>
-                <w:rFonts w:ascii="BRH Devanagari Extra" w:hAnsi="BRH Devanagari Extra" w:cs="BRH Devanagari Extra"/>
-                <w:color w:val="000000"/>
-                <w:sz w:val="32"/>
-                <w:szCs w:val="40"/>
-              </w:rPr>
-              <w:t xml:space="preserve">-  </w:t>
+              <w:t xml:space="preserve">)-  </w:t>
             </w:r>
             <w:r>
               <w:rPr>
@@ -6968,7 +6711,6 @@
               </w:rPr>
               <w:t>qÉçÆuÉ</w:t>
             </w:r>
-            <w:proofErr w:type="gramEnd"/>
             <w:r>
               <w:rPr>
                 <w:rFonts w:ascii="BRH Malayalam Extra" w:hAnsi="BRH Malayalam Extra" w:cs="BRH Devanagari Extra"/>
@@ -7360,17 +7102,7 @@
                 <w:sz w:val="32"/>
                 <w:szCs w:val="40"/>
               </w:rPr>
-              <w:t>)</w:t>
-            </w:r>
-            <w:proofErr w:type="gramStart"/>
-            <w:r>
-              <w:rPr>
-                <w:rFonts w:ascii="BRH Devanagari Extra" w:hAnsi="BRH Devanagari Extra" w:cs="BRH Devanagari Extra"/>
-                <w:color w:val="000000"/>
-                <w:sz w:val="32"/>
-                <w:szCs w:val="40"/>
-              </w:rPr>
-              <w:t xml:space="preserve">-  </w:t>
+              <w:t xml:space="preserve">)-  </w:t>
             </w:r>
             <w:r>
               <w:rPr>
@@ -7391,7 +7123,6 @@
               </w:rPr>
               <w:t>ÉqÉçÆuÉ</w:t>
             </w:r>
-            <w:proofErr w:type="gramEnd"/>
             <w:r>
               <w:rPr>
                 <w:rFonts w:ascii="BRH Malayalam Extra" w:hAnsi="BRH Malayalam Extra" w:cs="BRH Devanagari Extra"/>
@@ -7666,19 +7397,8 @@
                 <w:sz w:val="32"/>
                 <w:szCs w:val="40"/>
               </w:rPr>
-              <w:t>)</w:t>
-            </w:r>
-            <w:proofErr w:type="gramStart"/>
-            <w:r>
-              <w:rPr>
-                <w:rFonts w:ascii="BRH Devanagari Extra" w:hAnsi="BRH Devanagari Extra" w:cs="BRH Devanagari Extra"/>
-                <w:color w:val="000000"/>
-                <w:sz w:val="32"/>
-                <w:szCs w:val="40"/>
-              </w:rPr>
-              <w:t>-  rÉ</w:t>
-            </w:r>
-            <w:proofErr w:type="gramEnd"/>
+              <w:t>)-  rÉ</w:t>
+            </w:r>
             <w:r>
               <w:rPr>
                 <w:rFonts w:ascii="BRH Malayalam Extra" w:hAnsi="BRH Malayalam Extra" w:cs="BRH Devanagari Extra"/>
@@ -8064,19 +7784,8 @@
                 <w:sz w:val="32"/>
                 <w:szCs w:val="40"/>
               </w:rPr>
-              <w:t>)</w:t>
-            </w:r>
-            <w:proofErr w:type="gramStart"/>
-            <w:r>
-              <w:rPr>
-                <w:rFonts w:ascii="BRH Devanagari Extra" w:hAnsi="BRH Devanagari Extra" w:cs="BRH Devanagari Extra"/>
-                <w:color w:val="000000"/>
-                <w:sz w:val="32"/>
-                <w:szCs w:val="40"/>
-              </w:rPr>
-              <w:t>-  xÉqÉçÆuÉ</w:t>
-            </w:r>
-            <w:proofErr w:type="gramEnd"/>
+              <w:t>)-  xÉqÉçÆuÉ</w:t>
+            </w:r>
             <w:r>
               <w:rPr>
                 <w:rFonts w:ascii="BRH Malayalam Extra" w:hAnsi="BRH Malayalam Extra" w:cs="BRH Devanagari Extra"/>
@@ -8510,17 +8219,7 @@
                 <w:sz w:val="32"/>
                 <w:szCs w:val="40"/>
               </w:rPr>
-              <w:t>)</w:t>
-            </w:r>
-            <w:proofErr w:type="gramStart"/>
-            <w:r>
-              <w:rPr>
-                <w:rFonts w:ascii="BRH Devanagari Extra" w:hAnsi="BRH Devanagari Extra" w:cs="BRH Devanagari Extra"/>
-                <w:color w:val="000000"/>
-                <w:sz w:val="32"/>
-                <w:szCs w:val="40"/>
-              </w:rPr>
-              <w:t xml:space="preserve">-  </w:t>
+              <w:t xml:space="preserve">)-  </w:t>
             </w:r>
             <w:r>
               <w:rPr>
@@ -8532,7 +8231,6 @@
               </w:rPr>
               <w:t>xÉ</w:t>
             </w:r>
-            <w:proofErr w:type="gramEnd"/>
             <w:r>
               <w:rPr>
                 <w:rFonts w:ascii="BRH Malayalam Extra" w:hAnsi="BRH Malayalam Extra" w:cs="BRH Devanagari Extra"/>
@@ -8845,27 +8543,7 @@
                 <w:sz w:val="32"/>
                 <w:szCs w:val="40"/>
               </w:rPr>
-              <w:t>)</w:t>
-            </w:r>
-            <w:proofErr w:type="gramStart"/>
-            <w:r>
-              <w:rPr>
-                <w:rFonts w:ascii="BRH Devanagari Extra" w:hAnsi="BRH Devanagari Extra" w:cs="BRH Devanagari Extra"/>
-                <w:color w:val="000000"/>
-                <w:sz w:val="32"/>
-                <w:szCs w:val="40"/>
-              </w:rPr>
-              <w:t>-  AÉlÉÑþ</w:t>
-            </w:r>
-            <w:proofErr w:type="gramEnd"/>
-            <w:r>
-              <w:rPr>
-                <w:rFonts w:ascii="BRH Devanagari Extra" w:hAnsi="BRH Devanagari Extra" w:cs="BRH Devanagari Extra"/>
-                <w:color w:val="000000"/>
-                <w:sz w:val="32"/>
-                <w:szCs w:val="40"/>
-              </w:rPr>
-              <w:t>¹ÒpÉålÉ |</w:t>
+              <w:t>)-  AÉlÉÑþ¹ÒpÉålÉ |</w:t>
             </w:r>
           </w:p>
           <w:p>
@@ -9115,27 +8793,7 @@
                 <w:sz w:val="32"/>
                 <w:szCs w:val="40"/>
               </w:rPr>
-              <w:t>)</w:t>
-            </w:r>
-            <w:proofErr w:type="gramStart"/>
-            <w:r>
-              <w:rPr>
-                <w:rFonts w:ascii="BRH Devanagari Extra" w:hAnsi="BRH Devanagari Extra" w:cs="BRH Devanagari Extra"/>
-                <w:color w:val="000000"/>
-                <w:sz w:val="32"/>
-                <w:szCs w:val="40"/>
-              </w:rPr>
-              <w:t>-  AÉlÉÑþ</w:t>
-            </w:r>
-            <w:proofErr w:type="gramEnd"/>
-            <w:r>
-              <w:rPr>
-                <w:rFonts w:ascii="BRH Devanagari Extra" w:hAnsi="BRH Devanagari Extra" w:cs="BRH Devanagari Extra"/>
-                <w:color w:val="000000"/>
-                <w:sz w:val="32"/>
-                <w:szCs w:val="40"/>
-              </w:rPr>
-              <w:t>¹ÒpÉålÉ |</w:t>
+              <w:t>)-  AÉlÉÑþ¹ÒpÉålÉ |</w:t>
             </w:r>
           </w:p>
           <w:p>
@@ -9388,19 +9046,8 @@
                 <w:sz w:val="32"/>
                 <w:szCs w:val="40"/>
               </w:rPr>
-              <w:t>)</w:t>
-            </w:r>
-            <w:proofErr w:type="gramStart"/>
-            <w:r>
-              <w:rPr>
-                <w:rFonts w:ascii="BRH Devanagari Extra" w:hAnsi="BRH Devanagari Extra" w:cs="BRH Devanagari Extra"/>
-                <w:color w:val="000000"/>
-                <w:sz w:val="32"/>
-                <w:szCs w:val="40"/>
-              </w:rPr>
-              <w:t>-  A</w:t>
-            </w:r>
-            <w:proofErr w:type="gramEnd"/>
+              <w:t>)-  A</w:t>
+            </w:r>
             <w:r>
               <w:rPr>
                 <w:rFonts w:ascii="BRH Malayalam Extra" w:hAnsi="BRH Malayalam Extra" w:cs="BRH Devanagari Extra"/>
@@ -9619,27 +9266,7 @@
                 <w:sz w:val="32"/>
                 <w:szCs w:val="40"/>
               </w:rPr>
-              <w:t>)</w:t>
-            </w:r>
-            <w:proofErr w:type="gramStart"/>
-            <w:r>
-              <w:rPr>
-                <w:rFonts w:ascii="BRH Devanagari Extra" w:hAnsi="BRH Devanagari Extra" w:cs="BRH Devanagari Extra"/>
-                <w:color w:val="000000"/>
-                <w:sz w:val="32"/>
-                <w:szCs w:val="40"/>
-              </w:rPr>
-              <w:t>-  xÉÈ</w:t>
-            </w:r>
-            <w:proofErr w:type="gramEnd"/>
-            <w:r>
-              <w:rPr>
-                <w:rFonts w:ascii="BRH Devanagari Extra" w:hAnsi="BRH Devanagari Extra" w:cs="BRH Devanagari Extra"/>
-                <w:color w:val="000000"/>
-                <w:sz w:val="32"/>
-                <w:szCs w:val="40"/>
-              </w:rPr>
-              <w:t xml:space="preserve"> | iuÉÉ</w:t>
+              <w:t>)-  xÉÈ | iuÉÉ</w:t>
             </w:r>
             <w:r>
               <w:rPr>
@@ -9855,19 +9482,8 @@
                 <w:sz w:val="32"/>
                 <w:szCs w:val="40"/>
               </w:rPr>
-              <w:t>)</w:t>
-            </w:r>
-            <w:proofErr w:type="gramStart"/>
-            <w:r>
-              <w:rPr>
-                <w:rFonts w:ascii="BRH Devanagari Extra" w:hAnsi="BRH Devanagari Extra" w:cs="BRH Devanagari Extra"/>
-                <w:color w:val="000000"/>
-                <w:sz w:val="32"/>
-                <w:szCs w:val="40"/>
-              </w:rPr>
-              <w:t>-  A</w:t>
-            </w:r>
-            <w:proofErr w:type="gramEnd"/>
+              <w:t>)-  A</w:t>
+            </w:r>
             <w:r>
               <w:rPr>
                 <w:rFonts w:ascii="BRH Malayalam Extra" w:hAnsi="BRH Malayalam Extra" w:cs="BRH Devanagari Extra"/>
@@ -10096,27 +9712,7 @@
                 <w:sz w:val="32"/>
                 <w:szCs w:val="40"/>
               </w:rPr>
-              <w:t>)</w:t>
-            </w:r>
-            <w:proofErr w:type="gramStart"/>
-            <w:r>
-              <w:rPr>
-                <w:rFonts w:ascii="BRH Devanagari Extra" w:hAnsi="BRH Devanagari Extra" w:cs="BRH Devanagari Extra"/>
-                <w:color w:val="000000"/>
-                <w:sz w:val="32"/>
-                <w:szCs w:val="40"/>
-              </w:rPr>
-              <w:t>-  xÉÈ</w:t>
-            </w:r>
-            <w:proofErr w:type="gramEnd"/>
-            <w:r>
-              <w:rPr>
-                <w:rFonts w:ascii="BRH Devanagari Extra" w:hAnsi="BRH Devanagari Extra" w:cs="BRH Devanagari Extra"/>
-                <w:color w:val="000000"/>
-                <w:sz w:val="32"/>
-                <w:szCs w:val="40"/>
-              </w:rPr>
-              <w:t xml:space="preserve"> | iuÉÉ</w:t>
+              <w:t>)-  xÉÈ | iuÉÉ</w:t>
             </w:r>
             <w:r>
               <w:rPr>
@@ -10332,19 +9928,8 @@
                 <w:sz w:val="32"/>
                 <w:szCs w:val="40"/>
               </w:rPr>
-              <w:t>)</w:t>
-            </w:r>
-            <w:proofErr w:type="gramStart"/>
-            <w:r>
-              <w:rPr>
-                <w:rFonts w:ascii="BRH Devanagari Extra" w:hAnsi="BRH Devanagari Extra" w:cs="BRH Devanagari Extra"/>
-                <w:color w:val="000000"/>
-                <w:sz w:val="32"/>
-                <w:szCs w:val="40"/>
-              </w:rPr>
-              <w:t>-  A</w:t>
-            </w:r>
-            <w:proofErr w:type="gramEnd"/>
+              <w:t>)-  A</w:t>
+            </w:r>
             <w:r>
               <w:rPr>
                 <w:rFonts w:ascii="BRH Malayalam Extra" w:hAnsi="BRH Malayalam Extra" w:cs="BRH Devanagari Extra"/>
@@ -10587,19 +10172,8 @@
                 <w:sz w:val="32"/>
                 <w:szCs w:val="40"/>
               </w:rPr>
-              <w:t>)</w:t>
-            </w:r>
-            <w:proofErr w:type="gramStart"/>
-            <w:r>
-              <w:rPr>
-                <w:rFonts w:ascii="BRH Devanagari Extra" w:hAnsi="BRH Devanagari Extra" w:cs="BRH Devanagari Extra"/>
-                <w:color w:val="000000"/>
-                <w:sz w:val="32"/>
-                <w:szCs w:val="40"/>
-              </w:rPr>
-              <w:t>-  A</w:t>
-            </w:r>
-            <w:proofErr w:type="gramEnd"/>
+              <w:t>)-  A</w:t>
+            </w:r>
             <w:r>
               <w:rPr>
                 <w:rFonts w:ascii="BRH Malayalam Extra" w:hAnsi="BRH Malayalam Extra" w:cs="BRH Devanagari Extra"/>
@@ -10834,27 +10408,7 @@
                 <w:sz w:val="32"/>
                 <w:szCs w:val="40"/>
               </w:rPr>
-              <w:t>)</w:t>
-            </w:r>
-            <w:proofErr w:type="gramStart"/>
-            <w:r>
-              <w:rPr>
-                <w:rFonts w:ascii="BRH Devanagari Extra" w:hAnsi="BRH Devanagari Extra" w:cs="BRH Devanagari Extra"/>
-                <w:color w:val="000000"/>
-                <w:sz w:val="32"/>
-                <w:szCs w:val="40"/>
-              </w:rPr>
-              <w:t>-  ´</w:t>
-            </w:r>
-            <w:proofErr w:type="gramEnd"/>
-            <w:r>
-              <w:rPr>
-                <w:rFonts w:ascii="BRH Devanagari Extra" w:hAnsi="BRH Devanagari Extra" w:cs="BRH Devanagari Extra"/>
-                <w:color w:val="000000"/>
-                <w:sz w:val="32"/>
-                <w:szCs w:val="40"/>
-              </w:rPr>
-              <w:t>É</w:t>
+              <w:t>)-  ´É</w:t>
             </w:r>
             <w:r>
               <w:rPr>
@@ -11160,17 +10714,7 @@
                 <w:sz w:val="32"/>
                 <w:szCs w:val="40"/>
               </w:rPr>
-              <w:t>)</w:t>
-            </w:r>
-            <w:proofErr w:type="gramStart"/>
-            <w:r>
-              <w:rPr>
-                <w:rFonts w:ascii="BRH Devanagari Extra" w:hAnsi="BRH Devanagari Extra" w:cs="BRH Devanagari Extra"/>
-                <w:color w:val="000000"/>
-                <w:sz w:val="32"/>
-                <w:szCs w:val="40"/>
-              </w:rPr>
-              <w:t>-  AlÉ</w:t>
+              <w:t>)-  AlÉ</w:t>
             </w:r>
             <w:r>
               <w:rPr>
@@ -11182,7 +10726,6 @@
               </w:rPr>
               <w:t>ÉþU</w:t>
             </w:r>
-            <w:proofErr w:type="gramEnd"/>
             <w:r>
               <w:rPr>
                 <w:rFonts w:ascii="BRH Malayalam Extra" w:hAnsi="BRH Malayalam Extra" w:cs="BRH Devanagari Extra"/>
@@ -11488,17 +11031,7 @@
                 <w:sz w:val="32"/>
                 <w:szCs w:val="40"/>
               </w:rPr>
-              <w:t>)</w:t>
-            </w:r>
-            <w:proofErr w:type="gramStart"/>
-            <w:r>
-              <w:rPr>
-                <w:rFonts w:ascii="BRH Devanagari Extra" w:hAnsi="BRH Devanagari Extra" w:cs="BRH Devanagari Extra"/>
-                <w:color w:val="000000"/>
-                <w:sz w:val="32"/>
-                <w:szCs w:val="40"/>
-              </w:rPr>
-              <w:t>-  AlÉÉ</w:t>
+              <w:t>)-  AlÉÉ</w:t>
             </w:r>
             <w:r>
               <w:rPr>
@@ -11510,7 +11043,6 @@
               </w:rPr>
               <w:t>þU</w:t>
             </w:r>
-            <w:proofErr w:type="gramEnd"/>
             <w:r>
               <w:rPr>
                 <w:rFonts w:ascii="BRH Malayalam Extra" w:hAnsi="BRH Malayalam Extra" w:cs="BRH Devanagari Extra"/>
@@ -11742,27 +11274,7 @@
                 <w:sz w:val="32"/>
                 <w:szCs w:val="40"/>
               </w:rPr>
-              <w:t>)</w:t>
-            </w:r>
-            <w:proofErr w:type="gramStart"/>
-            <w:r>
-              <w:rPr>
-                <w:rFonts w:ascii="BRH Devanagari Extra" w:hAnsi="BRH Devanagari Extra" w:cs="BRH Devanagari Extra"/>
-                <w:color w:val="000000"/>
-                <w:sz w:val="32"/>
-                <w:szCs w:val="40"/>
-              </w:rPr>
-              <w:t>-  ´</w:t>
-            </w:r>
-            <w:proofErr w:type="gramEnd"/>
-            <w:r>
-              <w:rPr>
-                <w:rFonts w:ascii="BRH Devanagari Extra" w:hAnsi="BRH Devanagari Extra" w:cs="BRH Devanagari Extra"/>
-                <w:color w:val="000000"/>
-                <w:sz w:val="32"/>
-                <w:szCs w:val="40"/>
-              </w:rPr>
-              <w:t>É</w:t>
+              <w:t>)-  ´É</w:t>
             </w:r>
             <w:r>
               <w:rPr>
@@ -12082,17 +11594,7 @@
                 <w:sz w:val="32"/>
                 <w:szCs w:val="40"/>
               </w:rPr>
-              <w:t>)</w:t>
-            </w:r>
-            <w:proofErr w:type="gramStart"/>
-            <w:r>
-              <w:rPr>
-                <w:rFonts w:ascii="BRH Devanagari Extra" w:hAnsi="BRH Devanagari Extra" w:cs="BRH Devanagari Extra"/>
-                <w:color w:val="000000"/>
-                <w:sz w:val="32"/>
-                <w:szCs w:val="40"/>
-              </w:rPr>
-              <w:t>-  AlÉÉþ</w:t>
+              <w:t>)-  AlÉÉþ</w:t>
             </w:r>
             <w:r>
               <w:rPr>
@@ -12111,17 +11613,7 @@
                 <w:sz w:val="32"/>
                 <w:szCs w:val="40"/>
               </w:rPr>
-              <w:t>prÉ</w:t>
-            </w:r>
-            <w:proofErr w:type="gramEnd"/>
-            <w:r>
-              <w:rPr>
-                <w:rFonts w:ascii="BRH Devanagari Extra" w:hAnsi="BRH Devanagari Extra" w:cs="BRH Devanagari Extra"/>
-                <w:color w:val="000000"/>
-                <w:sz w:val="32"/>
-                <w:szCs w:val="40"/>
-              </w:rPr>
-              <w:t xml:space="preserve"> | rÉ</w:t>
+              <w:t>prÉ | rÉ</w:t>
             </w:r>
             <w:r>
               <w:rPr>
@@ -12395,17 +11887,7 @@
                 <w:sz w:val="32"/>
                 <w:szCs w:val="40"/>
               </w:rPr>
-              <w:t>)</w:t>
-            </w:r>
-            <w:proofErr w:type="gramStart"/>
-            <w:r>
-              <w:rPr>
-                <w:rFonts w:ascii="BRH Devanagari Extra" w:hAnsi="BRH Devanagari Extra" w:cs="BRH Devanagari Extra"/>
-                <w:color w:val="000000"/>
-                <w:sz w:val="32"/>
-                <w:szCs w:val="40"/>
-              </w:rPr>
-              <w:t>-  AlÉÉþ</w:t>
+              <w:t>)-  AlÉÉþ</w:t>
             </w:r>
             <w:r>
               <w:rPr>
@@ -12424,17 +11906,7 @@
                 <w:sz w:val="32"/>
                 <w:szCs w:val="40"/>
               </w:rPr>
-              <w:t>prÉ</w:t>
-            </w:r>
-            <w:proofErr w:type="gramEnd"/>
-            <w:r>
-              <w:rPr>
-                <w:rFonts w:ascii="BRH Devanagari Extra" w:hAnsi="BRH Devanagari Extra" w:cs="BRH Devanagari Extra"/>
-                <w:color w:val="000000"/>
-                <w:sz w:val="32"/>
-                <w:szCs w:val="40"/>
-              </w:rPr>
-              <w:t xml:space="preserve"> |</w:t>
+              <w:t>prÉ |</w:t>
             </w:r>
           </w:p>
           <w:p>
@@ -12651,27 +12123,7 @@
                 <w:sz w:val="32"/>
                 <w:szCs w:val="40"/>
               </w:rPr>
-              <w:t>)</w:t>
-            </w:r>
-            <w:proofErr w:type="gramStart"/>
-            <w:r>
-              <w:rPr>
-                <w:rFonts w:ascii="BRH Devanagari Extra" w:hAnsi="BRH Devanagari Extra" w:cs="BRH Devanagari Extra"/>
-                <w:color w:val="000000"/>
-                <w:sz w:val="32"/>
-                <w:szCs w:val="40"/>
-              </w:rPr>
-              <w:t>-  xÉÈ</w:t>
-            </w:r>
-            <w:proofErr w:type="gramEnd"/>
-            <w:r>
-              <w:rPr>
-                <w:rFonts w:ascii="BRH Devanagari Extra" w:hAnsi="BRH Devanagari Extra" w:cs="BRH Devanagari Extra"/>
-                <w:color w:val="000000"/>
-                <w:sz w:val="32"/>
-                <w:szCs w:val="40"/>
-              </w:rPr>
-              <w:t xml:space="preserve"> | iuÉÉ</w:t>
+              <w:t>)-  xÉÈ | iuÉÉ</w:t>
             </w:r>
             <w:r>
               <w:rPr>
@@ -12896,27 +12348,7 @@
                 <w:sz w:val="32"/>
                 <w:szCs w:val="40"/>
               </w:rPr>
-              <w:t>)</w:t>
-            </w:r>
-            <w:proofErr w:type="gramStart"/>
-            <w:r>
-              <w:rPr>
-                <w:rFonts w:ascii="BRH Devanagari Extra" w:hAnsi="BRH Devanagari Extra" w:cs="BRH Devanagari Extra"/>
-                <w:color w:val="000000"/>
-                <w:sz w:val="32"/>
-                <w:szCs w:val="40"/>
-              </w:rPr>
-              <w:t>-  xÉÈ</w:t>
-            </w:r>
-            <w:proofErr w:type="gramEnd"/>
-            <w:r>
-              <w:rPr>
-                <w:rFonts w:ascii="BRH Devanagari Extra" w:hAnsi="BRH Devanagari Extra" w:cs="BRH Devanagari Extra"/>
-                <w:color w:val="000000"/>
-                <w:sz w:val="32"/>
-                <w:szCs w:val="40"/>
-              </w:rPr>
-              <w:t xml:space="preserve"> | iuÉÉ</w:t>
+              <w:t>)-  xÉÈ | iuÉÉ</w:t>
             </w:r>
             <w:r>
               <w:rPr>
@@ -13143,27 +12575,7 @@
                 <w:sz w:val="32"/>
                 <w:szCs w:val="40"/>
               </w:rPr>
-              <w:t>)</w:t>
-            </w:r>
-            <w:proofErr w:type="gramStart"/>
-            <w:r>
-              <w:rPr>
-                <w:rFonts w:ascii="BRH Devanagari Extra" w:hAnsi="BRH Devanagari Extra" w:cs="BRH Devanagari Extra"/>
-                <w:color w:val="000000"/>
-                <w:sz w:val="32"/>
-                <w:szCs w:val="40"/>
-              </w:rPr>
-              <w:t>-  xÉÈ</w:t>
-            </w:r>
-            <w:proofErr w:type="gramEnd"/>
-            <w:r>
-              <w:rPr>
-                <w:rFonts w:ascii="BRH Devanagari Extra" w:hAnsi="BRH Devanagari Extra" w:cs="BRH Devanagari Extra"/>
-                <w:color w:val="000000"/>
-                <w:sz w:val="32"/>
-                <w:szCs w:val="40"/>
-              </w:rPr>
-              <w:t xml:space="preserve"> | mÉ</w:t>
+              <w:t>)-  xÉÈ | mÉ</w:t>
             </w:r>
             <w:r>
               <w:rPr>
@@ -13430,27 +12842,7 @@
                 <w:sz w:val="32"/>
                 <w:szCs w:val="40"/>
               </w:rPr>
-              <w:t>)</w:t>
-            </w:r>
-            <w:proofErr w:type="gramStart"/>
-            <w:r>
-              <w:rPr>
-                <w:rFonts w:ascii="BRH Devanagari Extra" w:hAnsi="BRH Devanagari Extra" w:cs="BRH Devanagari Extra"/>
-                <w:color w:val="000000"/>
-                <w:sz w:val="32"/>
-                <w:szCs w:val="40"/>
-              </w:rPr>
-              <w:t>-  xÉÈ</w:t>
-            </w:r>
-            <w:proofErr w:type="gramEnd"/>
-            <w:r>
-              <w:rPr>
-                <w:rFonts w:ascii="BRH Devanagari Extra" w:hAnsi="BRH Devanagari Extra" w:cs="BRH Devanagari Extra"/>
-                <w:color w:val="000000"/>
-                <w:sz w:val="32"/>
-                <w:szCs w:val="40"/>
-              </w:rPr>
-              <w:t xml:space="preserve"> | mÉ</w:t>
+              <w:t>)-  xÉÈ | mÉ</w:t>
             </w:r>
             <w:r>
               <w:rPr>
@@ -13719,19 +13111,8 @@
                 <w:sz w:val="32"/>
                 <w:szCs w:val="40"/>
               </w:rPr>
-              <w:t>)</w:t>
-            </w:r>
-            <w:proofErr w:type="gramStart"/>
-            <w:r>
-              <w:rPr>
-                <w:rFonts w:ascii="BRH Devanagari Extra" w:hAnsi="BRH Devanagari Extra" w:cs="BRH Devanagari Extra"/>
-                <w:color w:val="000000"/>
-                <w:sz w:val="32"/>
-                <w:szCs w:val="40"/>
-              </w:rPr>
-              <w:t>-  oÉëÉ</w:t>
-            </w:r>
-            <w:proofErr w:type="gramEnd"/>
+              <w:t>)-  oÉëÉ</w:t>
+            </w:r>
             <w:r>
               <w:rPr>
                 <w:rFonts w:ascii="BRH Malayalam Extra" w:hAnsi="BRH Malayalam Extra" w:cs="BRH Devanagari Extra"/>
@@ -14143,17 +13524,7 @@
                 <w:sz w:val="32"/>
                 <w:szCs w:val="40"/>
               </w:rPr>
-              <w:t>)</w:t>
-            </w:r>
-            <w:proofErr w:type="gramStart"/>
-            <w:r>
-              <w:rPr>
-                <w:rFonts w:ascii="BRH Devanagari Extra" w:hAnsi="BRH Devanagari Extra" w:cs="BRH Devanagari Extra"/>
-                <w:color w:val="000000"/>
-                <w:sz w:val="32"/>
-                <w:szCs w:val="40"/>
-              </w:rPr>
-              <w:t>-  xÉÉzÉÏ</w:t>
+              <w:t>)-  xÉÉzÉÏ</w:t>
             </w:r>
             <w:r>
               <w:rPr>
@@ -14165,7 +13536,6 @@
               </w:rPr>
               <w:t>ÿMåïü</w:t>
             </w:r>
-            <w:proofErr w:type="gramEnd"/>
             <w:r>
               <w:rPr>
                 <w:rFonts w:ascii="BRH Malayalam Extra" w:hAnsi="BRH Malayalam Extra" w:cs="BRH Devanagari Extra"/>
@@ -14516,17 +13886,7 @@
                 <w:sz w:val="32"/>
                 <w:szCs w:val="40"/>
               </w:rPr>
-              <w:t>)</w:t>
-            </w:r>
-            <w:proofErr w:type="gramStart"/>
-            <w:r>
-              <w:rPr>
-                <w:rFonts w:ascii="BRH Devanagari Extra" w:hAnsi="BRH Devanagari Extra" w:cs="BRH Devanagari Extra"/>
-                <w:color w:val="000000"/>
-                <w:sz w:val="32"/>
-                <w:szCs w:val="40"/>
-              </w:rPr>
-              <w:t>-  xÉÉzÉÏÿ</w:t>
+              <w:t>)-  xÉÉzÉÏÿ</w:t>
             </w:r>
             <w:r>
               <w:rPr>
@@ -14547,7 +13907,6 @@
               </w:rPr>
               <w:t>ïü</w:t>
             </w:r>
-            <w:proofErr w:type="gramEnd"/>
             <w:r>
               <w:rPr>
                 <w:rFonts w:ascii="BRH Malayalam Extra" w:hAnsi="BRH Malayalam Extra" w:cs="BRH Devanagari Extra"/>
@@ -14831,19 +14190,8 @@
                 <w:sz w:val="32"/>
                 <w:szCs w:val="40"/>
               </w:rPr>
-              <w:t>)</w:t>
-            </w:r>
-            <w:proofErr w:type="gramStart"/>
-            <w:r>
-              <w:rPr>
-                <w:rFonts w:ascii="BRH Devanagari Extra" w:hAnsi="BRH Devanagari Extra" w:cs="BRH Devanagari Extra"/>
-                <w:color w:val="000000"/>
-                <w:sz w:val="32"/>
-                <w:szCs w:val="40"/>
-              </w:rPr>
-              <w:t>-  A</w:t>
-            </w:r>
-            <w:proofErr w:type="gramEnd"/>
+              <w:t>)-  A</w:t>
+            </w:r>
             <w:r>
               <w:rPr>
                 <w:rFonts w:ascii="BRH Malayalam Extra" w:hAnsi="BRH Malayalam Extra" w:cs="BRH Devanagari Extra"/>
@@ -15127,19 +14475,8 @@
                 <w:sz w:val="32"/>
                 <w:szCs w:val="40"/>
               </w:rPr>
-              <w:t>)</w:t>
-            </w:r>
-            <w:proofErr w:type="gramStart"/>
-            <w:r>
-              <w:rPr>
-                <w:rFonts w:ascii="BRH Devanagari Extra" w:hAnsi="BRH Devanagari Extra" w:cs="BRH Devanagari Extra"/>
-                <w:color w:val="000000"/>
-                <w:sz w:val="32"/>
-                <w:szCs w:val="40"/>
-              </w:rPr>
-              <w:t>-  oÉëÉ</w:t>
-            </w:r>
-            <w:proofErr w:type="gramEnd"/>
+              <w:t>)-  oÉëÉ</w:t>
+            </w:r>
             <w:r>
               <w:rPr>
                 <w:rFonts w:ascii="BRH Malayalam Extra" w:hAnsi="BRH Malayalam Extra" w:cs="BRH Devanagari Extra"/>
@@ -15517,17 +14854,7 @@
                 <w:sz w:val="32"/>
                 <w:szCs w:val="40"/>
               </w:rPr>
-              <w:t>)</w:t>
-            </w:r>
-            <w:proofErr w:type="gramStart"/>
-            <w:r>
-              <w:rPr>
-                <w:rFonts w:ascii="BRH Devanagari Extra" w:hAnsi="BRH Devanagari Extra" w:cs="BRH Devanagari Extra"/>
-                <w:color w:val="000000"/>
-                <w:sz w:val="32"/>
-                <w:szCs w:val="40"/>
-              </w:rPr>
-              <w:t>-  xÉÉzÉÏÿ</w:t>
+              <w:t>)-  xÉÉzÉÏÿ</w:t>
             </w:r>
             <w:r>
               <w:rPr>
@@ -15546,17 +14873,7 @@
                 <w:sz w:val="32"/>
                 <w:szCs w:val="40"/>
               </w:rPr>
-              <w:t>ïühÉ</w:t>
-            </w:r>
-            <w:proofErr w:type="gramEnd"/>
-            <w:r>
-              <w:rPr>
-                <w:rFonts w:ascii="BRH Devanagari Extra" w:hAnsi="BRH Devanagari Extra" w:cs="BRH Devanagari Extra"/>
-                <w:color w:val="000000"/>
-                <w:sz w:val="32"/>
-                <w:szCs w:val="40"/>
-              </w:rPr>
-              <w:t xml:space="preserve"> | rÉ</w:t>
+              <w:t>ïühÉ | rÉ</w:t>
             </w:r>
             <w:r>
               <w:rPr>
@@ -15837,17 +15154,7 @@
                 <w:sz w:val="32"/>
                 <w:szCs w:val="40"/>
               </w:rPr>
-              <w:t>)</w:t>
-            </w:r>
-            <w:proofErr w:type="gramStart"/>
-            <w:r>
-              <w:rPr>
-                <w:rFonts w:ascii="BRH Devanagari Extra" w:hAnsi="BRH Devanagari Extra" w:cs="BRH Devanagari Extra"/>
-                <w:color w:val="000000"/>
-                <w:sz w:val="32"/>
-                <w:szCs w:val="40"/>
-              </w:rPr>
-              <w:t>-  xÉÉzÉÏÿ</w:t>
+              <w:t>)-  xÉÉzÉÏÿ</w:t>
             </w:r>
             <w:r>
               <w:rPr>
@@ -15866,17 +15173,7 @@
                 <w:sz w:val="32"/>
                 <w:szCs w:val="40"/>
               </w:rPr>
-              <w:t>ïühÉ</w:t>
-            </w:r>
-            <w:proofErr w:type="gramEnd"/>
-            <w:r>
-              <w:rPr>
-                <w:rFonts w:ascii="BRH Devanagari Extra" w:hAnsi="BRH Devanagari Extra" w:cs="BRH Devanagari Extra"/>
-                <w:color w:val="000000"/>
-                <w:sz w:val="32"/>
-                <w:szCs w:val="40"/>
-              </w:rPr>
-              <w:t xml:space="preserve"> |</w:t>
+              <w:t>ïühÉ |</w:t>
             </w:r>
           </w:p>
           <w:p>
@@ -16144,19 +15441,8 @@
                 <w:sz w:val="32"/>
                 <w:szCs w:val="40"/>
               </w:rPr>
-              <w:t>)</w:t>
-            </w:r>
-            <w:proofErr w:type="gramStart"/>
-            <w:r>
-              <w:rPr>
-                <w:rFonts w:ascii="BRH Devanagari Extra" w:hAnsi="BRH Devanagari Extra" w:cs="BRH Devanagari Extra"/>
-                <w:color w:val="000000"/>
-                <w:sz w:val="32"/>
-                <w:szCs w:val="40"/>
-              </w:rPr>
-              <w:t>-  A</w:t>
-            </w:r>
-            <w:proofErr w:type="gramEnd"/>
+              <w:t>)-  A</w:t>
+            </w:r>
             <w:r>
               <w:rPr>
                 <w:rFonts w:ascii="BRH Malayalam Extra" w:hAnsi="BRH Malayalam Extra" w:cs="BRH Devanagari Extra"/>
@@ -16437,19 +15723,8 @@
                 <w:sz w:val="32"/>
                 <w:szCs w:val="40"/>
               </w:rPr>
-              <w:t>)</w:t>
-            </w:r>
-            <w:proofErr w:type="gramStart"/>
-            <w:r>
-              <w:rPr>
-                <w:rFonts w:ascii="BRH Devanagari Extra" w:hAnsi="BRH Devanagari Extra" w:cs="BRH Devanagari Extra"/>
-                <w:color w:val="000000"/>
-                <w:sz w:val="32"/>
-                <w:szCs w:val="40"/>
-              </w:rPr>
-              <w:t>-  rÉ</w:t>
-            </w:r>
-            <w:proofErr w:type="gramEnd"/>
+              <w:t>)-  rÉ</w:t>
+            </w:r>
             <w:r>
               <w:rPr>
                 <w:rFonts w:ascii="BRH Malayalam Extra" w:hAnsi="BRH Malayalam Extra" w:cs="BRH Devanagari Extra"/>
@@ -16799,17 +16074,7 @@
                 <w:sz w:val="32"/>
                 <w:szCs w:val="40"/>
               </w:rPr>
-              <w:t>)</w:t>
-            </w:r>
-            <w:proofErr w:type="gramStart"/>
-            <w:r>
-              <w:rPr>
-                <w:rFonts w:ascii="BRH Devanagari Extra" w:hAnsi="BRH Devanagari Extra" w:cs="BRH Devanagari Extra"/>
-                <w:color w:val="000000"/>
-                <w:sz w:val="32"/>
-                <w:szCs w:val="40"/>
-              </w:rPr>
-              <w:t>-  mÉëÉrÉþ</w:t>
+              <w:t>)-  mÉëÉrÉþ</w:t>
             </w:r>
             <w:r>
               <w:rPr>
@@ -16821,7 +16086,6 @@
               </w:rPr>
               <w:t>hÉ</w:t>
             </w:r>
-            <w:proofErr w:type="gramEnd"/>
             <w:r>
               <w:rPr>
                 <w:rFonts w:ascii="BRH Malayalam Extra" w:hAnsi="BRH Malayalam Extra" w:cs="BRH Devanagari Extra"/>
@@ -17123,17 +16387,7 @@
                 <w:sz w:val="32"/>
                 <w:szCs w:val="40"/>
               </w:rPr>
-              <w:t>)</w:t>
-            </w:r>
-            <w:proofErr w:type="gramStart"/>
-            <w:r>
-              <w:rPr>
-                <w:rFonts w:ascii="BRH Devanagari Extra" w:hAnsi="BRH Devanagari Extra" w:cs="BRH Devanagari Extra"/>
-                <w:color w:val="000000"/>
-                <w:sz w:val="32"/>
-                <w:szCs w:val="40"/>
-              </w:rPr>
-              <w:t>-  mÉëÉrÉþ</w:t>
+              <w:t>)-  mÉëÉrÉþ</w:t>
             </w:r>
             <w:r>
               <w:rPr>
@@ -17145,7 +16399,6 @@
               </w:rPr>
               <w:t>hÉ</w:t>
             </w:r>
-            <w:proofErr w:type="gramEnd"/>
             <w:r>
               <w:rPr>
                 <w:rFonts w:ascii="BRH Malayalam Extra" w:hAnsi="BRH Malayalam Extra" w:cs="BRH Devanagari Extra"/>
@@ -17341,19 +16594,8 @@
                 <w:sz w:val="32"/>
                 <w:szCs w:val="40"/>
               </w:rPr>
-              <w:t>)</w:t>
-            </w:r>
-            <w:proofErr w:type="gramStart"/>
-            <w:r>
-              <w:rPr>
-                <w:rFonts w:ascii="BRH Devanagari Extra" w:hAnsi="BRH Devanagari Extra" w:cs="BRH Devanagari Extra"/>
-                <w:color w:val="000000"/>
-                <w:sz w:val="32"/>
-                <w:szCs w:val="40"/>
-              </w:rPr>
-              <w:t>-  rÉ</w:t>
-            </w:r>
-            <w:proofErr w:type="gramEnd"/>
+              <w:t>)-  rÉ</w:t>
+            </w:r>
             <w:r>
               <w:rPr>
                 <w:rFonts w:ascii="BRH Malayalam Extra" w:hAnsi="BRH Malayalam Extra" w:cs="BRH Devanagari Extra"/>
@@ -17678,17 +16920,7 @@
                 <w:sz w:val="32"/>
                 <w:szCs w:val="40"/>
               </w:rPr>
-              <w:t>)</w:t>
-            </w:r>
-            <w:proofErr w:type="gramStart"/>
-            <w:r>
-              <w:rPr>
-                <w:rFonts w:ascii="BRH Devanagari Extra" w:hAnsi="BRH Devanagari Extra" w:cs="BRH Devanagari Extra"/>
-                <w:color w:val="000000"/>
-                <w:sz w:val="32"/>
-                <w:szCs w:val="40"/>
-              </w:rPr>
-              <w:t>-  mÉëÉrÉþ</w:t>
+              <w:t>)-  mÉëÉrÉþ</w:t>
             </w:r>
             <w:r>
               <w:rPr>
@@ -17707,17 +16939,7 @@
                 <w:sz w:val="32"/>
                 <w:szCs w:val="40"/>
               </w:rPr>
-              <w:t>qÉç</w:t>
-            </w:r>
-            <w:proofErr w:type="gramEnd"/>
-            <w:r>
-              <w:rPr>
-                <w:rFonts w:ascii="BRH Devanagari Extra" w:hAnsi="BRH Devanagari Extra" w:cs="BRH Devanagari Extra"/>
-                <w:color w:val="000000"/>
-                <w:sz w:val="32"/>
-                <w:szCs w:val="40"/>
-              </w:rPr>
-              <w:t xml:space="preserve"> | mÉë</w:t>
+              <w:t>qÉç | mÉë</w:t>
             </w:r>
             <w:r>
               <w:rPr>
@@ -18003,17 +17225,7 @@
                 <w:sz w:val="32"/>
                 <w:szCs w:val="40"/>
               </w:rPr>
-              <w:t>)</w:t>
-            </w:r>
-            <w:proofErr w:type="gramStart"/>
-            <w:r>
-              <w:rPr>
-                <w:rFonts w:ascii="BRH Devanagari Extra" w:hAnsi="BRH Devanagari Extra" w:cs="BRH Devanagari Extra"/>
-                <w:color w:val="000000"/>
-                <w:sz w:val="32"/>
-                <w:szCs w:val="40"/>
-              </w:rPr>
-              <w:t>-  mÉëÉrÉþ</w:t>
+              <w:t>)-  mÉëÉrÉþ</w:t>
             </w:r>
             <w:r>
               <w:rPr>
@@ -18032,17 +17244,7 @@
                 <w:sz w:val="32"/>
                 <w:szCs w:val="40"/>
               </w:rPr>
-              <w:t>qÉç</w:t>
-            </w:r>
-            <w:proofErr w:type="gramEnd"/>
-            <w:r>
-              <w:rPr>
-                <w:rFonts w:ascii="BRH Devanagari Extra" w:hAnsi="BRH Devanagari Extra" w:cs="BRH Devanagari Extra"/>
-                <w:color w:val="000000"/>
-                <w:sz w:val="32"/>
-                <w:szCs w:val="40"/>
-              </w:rPr>
-              <w:t xml:space="preserve"> |</w:t>
+              <w:t>qÉç |</w:t>
             </w:r>
           </w:p>
           <w:p>
@@ -18224,19 +17426,8 @@
                 <w:sz w:val="32"/>
                 <w:szCs w:val="40"/>
               </w:rPr>
-              <w:t>)</w:t>
-            </w:r>
-            <w:proofErr w:type="gramStart"/>
-            <w:r>
-              <w:rPr>
-                <w:rFonts w:ascii="BRH Devanagari Extra" w:hAnsi="BRH Devanagari Extra" w:cs="BRH Devanagari Extra"/>
-                <w:color w:val="000000"/>
-                <w:sz w:val="32"/>
-                <w:szCs w:val="40"/>
-              </w:rPr>
-              <w:t>-  A</w:t>
-            </w:r>
-            <w:proofErr w:type="gramEnd"/>
+              <w:t>)-  A</w:t>
+            </w:r>
             <w:r>
               <w:rPr>
                 <w:rFonts w:ascii="BRH Malayalam Extra" w:hAnsi="BRH Malayalam Extra" w:cs="BRH Devanagari Extra"/>
@@ -18495,19 +17686,8 @@
                 <w:sz w:val="32"/>
                 <w:szCs w:val="40"/>
               </w:rPr>
-              <w:t>)</w:t>
-            </w:r>
-            <w:proofErr w:type="gramStart"/>
-            <w:r>
-              <w:rPr>
-                <w:rFonts w:ascii="BRH Devanagari Extra" w:hAnsi="BRH Devanagari Extra" w:cs="BRH Devanagari Extra"/>
-                <w:color w:val="000000"/>
-                <w:sz w:val="32"/>
-                <w:szCs w:val="40"/>
-              </w:rPr>
-              <w:t>-  A</w:t>
-            </w:r>
-            <w:proofErr w:type="gramEnd"/>
+              <w:t>)-  A</w:t>
+            </w:r>
             <w:r>
               <w:rPr>
                 <w:rFonts w:ascii="BRH Malayalam Extra" w:hAnsi="BRH Malayalam Extra" w:cs="BRH Devanagari Extra"/>
@@ -18751,19 +17931,8 @@
                 <w:sz w:val="32"/>
                 <w:szCs w:val="40"/>
               </w:rPr>
-              <w:t>)</w:t>
-            </w:r>
-            <w:proofErr w:type="gramStart"/>
-            <w:r>
-              <w:rPr>
-                <w:rFonts w:ascii="BRH Devanagari Extra" w:hAnsi="BRH Devanagari Extra" w:cs="BRH Devanagari Extra"/>
-                <w:color w:val="000000"/>
-                <w:sz w:val="32"/>
-                <w:szCs w:val="40"/>
-              </w:rPr>
-              <w:t>-  A</w:t>
-            </w:r>
-            <w:proofErr w:type="gramEnd"/>
+              <w:t>)-  A</w:t>
+            </w:r>
             <w:r>
               <w:rPr>
                 <w:rFonts w:ascii="BRH Malayalam Extra" w:hAnsi="BRH Malayalam Extra" w:cs="BRH Devanagari Extra"/>
@@ -19082,19 +18251,8 @@
                 <w:sz w:val="32"/>
                 <w:szCs w:val="40"/>
               </w:rPr>
-              <w:t>)</w:t>
-            </w:r>
-            <w:proofErr w:type="gramStart"/>
-            <w:r>
-              <w:rPr>
-                <w:rFonts w:ascii="BRH Devanagari Extra" w:hAnsi="BRH Devanagari Extra" w:cs="BRH Devanagari Extra"/>
-                <w:color w:val="000000"/>
-                <w:sz w:val="32"/>
-                <w:szCs w:val="40"/>
-              </w:rPr>
-              <w:t>-  A</w:t>
-            </w:r>
-            <w:proofErr w:type="gramEnd"/>
+              <w:t>)-  A</w:t>
+            </w:r>
             <w:r>
               <w:rPr>
                 <w:rFonts w:ascii="BRH Malayalam Extra" w:hAnsi="BRH Malayalam Extra" w:cs="BRH Devanagari Extra"/>
@@ -19353,7 +18511,7 @@
           <w:szCs w:val="32"/>
           <w:u w:val="single"/>
         </w:rPr>
-        <w:t>Ghanam</w:t>
+        <w:t>Jatai</w:t>
       </w:r>
       <w:r>
         <w:rPr>
@@ -19393,7 +18551,7 @@
           <w:szCs w:val="32"/>
           <w:u w:val="single"/>
         </w:rPr>
-        <w:t>2</w:t>
+        <w:t>6</w:t>
       </w:r>
       <w:r>
         <w:rPr>
@@ -19433,24 +18591,16 @@
           <w:szCs w:val="32"/>
           <w:u w:val="single"/>
         </w:rPr>
-        <w:t xml:space="preserve"> </w:t>
+        <w:t xml:space="preserve"> prior to </w:t>
       </w:r>
       <w:r>
         <w:rPr>
           <w:b/>
           <w:bCs/>
+          <w:color w:val="FF0000"/>
           <w:sz w:val="32"/>
           <w:szCs w:val="32"/>
-          <w:u w:val="single"/>
-        </w:rPr>
-        <w:t xml:space="preserve">Observed till </w:t>
-      </w:r>
-      <w:r>
-        <w:rPr>
-          <w:b/>
-          <w:bCs/>
-          <w:sz w:val="32"/>
-          <w:szCs w:val="32"/>
+          <w:highlight w:val="yellow"/>
           <w:u w:val="single"/>
         </w:rPr>
         <w:t>31st March 2022</w:t>
@@ -19474,1554 +18624,7 @@
           <w:sz w:val="28"/>
           <w:szCs w:val="32"/>
         </w:rPr>
-        <w:t>(</w:t>
-      </w:r>
-      <w:proofErr w:type="gramStart"/>
-      <w:r>
-        <w:rPr>
-          <w:b/>
-          <w:bCs/>
-          <w:sz w:val="28"/>
-          <w:szCs w:val="32"/>
-        </w:rPr>
-        <w:t>ignore</w:t>
-      </w:r>
-      <w:proofErr w:type="gramEnd"/>
-      <w:r>
-        <w:rPr>
-          <w:b/>
-          <w:bCs/>
-          <w:sz w:val="28"/>
-          <w:szCs w:val="32"/>
-        </w:rPr>
-        <w:t xml:space="preserve"> those which are already incorporated in your book’s version and date)</w:t>
-      </w:r>
-    </w:p>
-    <w:tbl>
-      <w:tblPr>
-        <w:tblW w:w="13970" w:type="dxa"/>
-        <w:tblInd w:w="-792" w:type="dxa"/>
-        <w:tblBorders>
-          <w:top w:val="single" w:sz="4" w:space="0" w:color="000000"/>
-          <w:left w:val="single" w:sz="4" w:space="0" w:color="000000"/>
-          <w:bottom w:val="single" w:sz="4" w:space="0" w:color="000000"/>
-          <w:right w:val="single" w:sz="4" w:space="0" w:color="000000"/>
-          <w:insideH w:val="single" w:sz="4" w:space="0" w:color="000000"/>
-          <w:insideV w:val="single" w:sz="4" w:space="0" w:color="000000"/>
-        </w:tblBorders>
-        <w:tblLook w:val="04A0" w:firstRow="1" w:lastRow="0" w:firstColumn="1" w:lastColumn="0" w:noHBand="0" w:noVBand="1"/>
-      </w:tblPr>
-      <w:tblGrid>
-        <w:gridCol w:w="2630"/>
-        <w:gridCol w:w="5528"/>
-        <w:gridCol w:w="5812"/>
-      </w:tblGrid>
-      <w:tr>
-        <w:tc>
-          <w:tcPr>
-            <w:tcW w:w="2630" w:type="dxa"/>
-          </w:tcPr>
-          <w:p>
-            <w:pPr>
-              <w:spacing w:before="0" w:line="240" w:lineRule="auto"/>
-              <w:jc w:val="center"/>
-              <w:rPr>
-                <w:b/>
-                <w:sz w:val="32"/>
-                <w:szCs w:val="32"/>
-              </w:rPr>
-            </w:pPr>
-            <w:r>
-              <w:rPr>
-                <w:b/>
-                <w:sz w:val="32"/>
-                <w:szCs w:val="32"/>
-              </w:rPr>
-              <w:t>Section, Paragraph</w:t>
-            </w:r>
-          </w:p>
-          <w:p>
-            <w:pPr>
-              <w:spacing w:before="0" w:line="240" w:lineRule="auto"/>
-              <w:jc w:val="center"/>
-              <w:rPr>
-                <w:b/>
-                <w:sz w:val="32"/>
-                <w:szCs w:val="32"/>
-              </w:rPr>
-            </w:pPr>
-            <w:r>
-              <w:rPr>
-                <w:b/>
-                <w:sz w:val="32"/>
-                <w:szCs w:val="32"/>
-              </w:rPr>
-              <w:t>Reference</w:t>
-            </w:r>
-          </w:p>
-        </w:tc>
-        <w:tc>
-          <w:tcPr>
-            <w:tcW w:w="5528" w:type="dxa"/>
-          </w:tcPr>
-          <w:p>
-            <w:pPr>
-              <w:spacing w:before="0" w:line="240" w:lineRule="auto"/>
-              <w:jc w:val="center"/>
-              <w:rPr>
-                <w:b/>
-                <w:sz w:val="32"/>
-                <w:szCs w:val="32"/>
-              </w:rPr>
-            </w:pPr>
-            <w:r>
-              <w:rPr>
-                <w:b/>
-                <w:sz w:val="32"/>
-                <w:szCs w:val="32"/>
-              </w:rPr>
-              <w:t>As Printed</w:t>
-            </w:r>
-          </w:p>
-        </w:tc>
-        <w:tc>
-          <w:tcPr>
-            <w:tcW w:w="5812" w:type="dxa"/>
-          </w:tcPr>
-          <w:p>
-            <w:pPr>
-              <w:spacing w:before="0" w:line="240" w:lineRule="auto"/>
-              <w:ind w:right="-18"/>
-              <w:jc w:val="center"/>
-              <w:rPr>
-                <w:b/>
-                <w:sz w:val="32"/>
-                <w:szCs w:val="32"/>
-              </w:rPr>
-            </w:pPr>
-            <w:r>
-              <w:rPr>
-                <w:b/>
-                <w:sz w:val="32"/>
-                <w:szCs w:val="32"/>
-              </w:rPr>
-              <w:t>To be read as or corrected as</w:t>
-            </w:r>
-            <w:r>
-              <w:rPr>
-                <w:b/>
-                <w:sz w:val="32"/>
-                <w:szCs w:val="32"/>
-              </w:rPr>
-              <w:t xml:space="preserve"> </w:t>
-            </w:r>
-          </w:p>
-        </w:tc>
-      </w:tr>
-    </w:tbl>
-    <w:p>
-      <w:pPr>
-        <w:spacing w:before="0" w:line="240" w:lineRule="auto"/>
-        <w:rPr>
-          <w:vanish/>
-          <w:sz w:val="32"/>
-          <w:szCs w:val="32"/>
-        </w:rPr>
-      </w:pPr>
-    </w:p>
-    <w:tbl>
-      <w:tblPr>
-        <w:tblW w:w="13921" w:type="dxa"/>
-        <w:tblInd w:w="-743" w:type="dxa"/>
-        <w:tblBorders>
-          <w:top w:val="single" w:sz="4" w:space="0" w:color="000000"/>
-          <w:left w:val="single" w:sz="4" w:space="0" w:color="000000"/>
-          <w:bottom w:val="single" w:sz="4" w:space="0" w:color="000000"/>
-          <w:right w:val="single" w:sz="4" w:space="0" w:color="000000"/>
-          <w:insideH w:val="single" w:sz="4" w:space="0" w:color="000000"/>
-          <w:insideV w:val="single" w:sz="4" w:space="0" w:color="000000"/>
-        </w:tblBorders>
-        <w:tblLook w:val="04A0" w:firstRow="1" w:lastRow="0" w:firstColumn="1" w:lastColumn="0" w:noHBand="0" w:noVBand="1"/>
-      </w:tblPr>
-      <w:tblGrid>
-        <w:gridCol w:w="2581"/>
-        <w:gridCol w:w="5528"/>
-        <w:gridCol w:w="5812"/>
-      </w:tblGrid>
-      <w:tr>
-        <w:trPr>
-          <w:trHeight w:val="2519"/>
-        </w:trPr>
-        <w:tc>
-          <w:tcPr>
-            <w:tcW w:w="2581" w:type="dxa"/>
-          </w:tcPr>
-          <w:p>
-            <w:pPr>
-              <w:widowControl w:val="0"/>
-              <w:autoSpaceDE w:val="0"/>
-              <w:autoSpaceDN w:val="0"/>
-              <w:adjustRightInd w:val="0"/>
-              <w:spacing w:before="0" w:line="240" w:lineRule="auto"/>
-              <w:rPr>
-                <w:rFonts w:cs="Arial"/>
-                <w:b/>
-                <w:bCs/>
-                <w:sz w:val="28"/>
-                <w:szCs w:val="28"/>
-              </w:rPr>
-            </w:pPr>
-            <w:r>
-              <w:rPr>
-                <w:rFonts w:cs="Arial"/>
-                <w:b/>
-                <w:bCs/>
-                <w:sz w:val="28"/>
-                <w:szCs w:val="28"/>
-              </w:rPr>
-              <w:t>TS 1.</w:t>
-            </w:r>
-            <w:r>
-              <w:rPr>
-                <w:rFonts w:cs="Arial"/>
-                <w:b/>
-                <w:bCs/>
-                <w:sz w:val="28"/>
-                <w:szCs w:val="28"/>
-              </w:rPr>
-              <w:t>2</w:t>
-            </w:r>
-            <w:r>
-              <w:rPr>
-                <w:rFonts w:cs="Arial"/>
-                <w:b/>
-                <w:bCs/>
-                <w:sz w:val="28"/>
-                <w:szCs w:val="28"/>
-              </w:rPr>
-              <w:t xml:space="preserve">.3.1 </w:t>
-            </w:r>
-            <w:r>
-              <w:rPr>
-                <w:rFonts w:cs="Arial"/>
-                <w:b/>
-                <w:bCs/>
-                <w:sz w:val="28"/>
-                <w:szCs w:val="28"/>
-              </w:rPr>
-              <w:t xml:space="preserve">– </w:t>
-            </w:r>
-            <w:r>
-              <w:rPr>
-                <w:rFonts w:cs="Arial"/>
-                <w:b/>
-                <w:bCs/>
-                <w:sz w:val="28"/>
-                <w:szCs w:val="28"/>
-              </w:rPr>
-              <w:t>Ghanam</w:t>
-            </w:r>
-          </w:p>
-          <w:p>
-            <w:pPr>
-              <w:spacing w:before="0" w:line="240" w:lineRule="auto"/>
-              <w:ind w:left="29"/>
-              <w:rPr>
-                <w:b/>
-                <w:bCs/>
-                <w:sz w:val="28"/>
-                <w:szCs w:val="32"/>
-              </w:rPr>
-            </w:pPr>
-          </w:p>
-          <w:p>
-            <w:pPr>
-              <w:spacing w:before="0" w:line="240" w:lineRule="auto"/>
-              <w:ind w:left="29"/>
-              <w:rPr>
-                <w:rFonts w:cs="Arial"/>
-                <w:color w:val="000000"/>
-                <w:sz w:val="28"/>
-                <w:szCs w:val="32"/>
-              </w:rPr>
-            </w:pPr>
-          </w:p>
-        </w:tc>
-        <w:tc>
-          <w:tcPr>
-            <w:tcW w:w="5528" w:type="dxa"/>
-          </w:tcPr>
-          <w:p>
-            <w:pPr>
-              <w:spacing w:before="0" w:line="240" w:lineRule="auto"/>
-              <w:ind w:left="29"/>
-              <w:rPr>
-                <w:b/>
-                <w:bCs/>
-                <w:sz w:val="28"/>
-                <w:szCs w:val="32"/>
-              </w:rPr>
-            </w:pPr>
-            <w:r>
-              <w:rPr>
-                <w:rFonts w:ascii="BRH Devanagari Extra" w:hAnsi="BRH Devanagari Extra" w:cs="Latha"/>
-                <w:b/>
-                <w:bCs/>
-                <w:sz w:val="32"/>
-                <w:szCs w:val="32"/>
-                <w:lang w:bidi="ta-IN"/>
-              </w:rPr>
-              <w:t>Å</w:t>
-            </w:r>
-            <w:r>
-              <w:rPr>
-                <w:rFonts w:ascii="Latha" w:hAnsi="Latha" w:cs="Latha"/>
-                <w:szCs w:val="28"/>
-                <w:cs/>
-                <w:lang w:bidi="ta-IN"/>
-              </w:rPr>
-              <w:t>க்</w:t>
-            </w:r>
-            <w:r>
-              <w:rPr>
-                <w:rFonts w:ascii="Latha" w:hAnsi="Latha" w:cs="Latha"/>
-                <w:b/>
-                <w:bCs/>
-                <w:position w:val="-12"/>
-                <w:szCs w:val="28"/>
-                <w:cs/>
-                <w:lang w:bidi="ta-IN"/>
-              </w:rPr>
-              <w:t>3</w:t>
-            </w:r>
-            <w:r>
-              <w:rPr>
-                <w:rFonts w:ascii="Latha" w:hAnsi="Latha" w:cs="Latha"/>
-                <w:szCs w:val="28"/>
-                <w:highlight w:val="yellow"/>
-                <w:cs/>
-                <w:lang w:bidi="ta-IN"/>
-              </w:rPr>
-              <w:t>னே</w:t>
-            </w:r>
-            <w:r>
-              <w:rPr>
-                <w:rFonts w:ascii="BRH Devanagari Extra" w:hAnsi="BRH Devanagari Extra" w:cs="BRH Devanagari Extra"/>
-                <w:color w:val="000000"/>
-                <w:sz w:val="40"/>
-                <w:szCs w:val="40"/>
-              </w:rPr>
-              <w:t xml:space="preserve"> </w:t>
-            </w:r>
-            <w:r>
-              <w:rPr>
-                <w:rFonts w:ascii="BRH Devanagari Extra" w:hAnsi="BRH Devanagari Extra" w:cs="Latha"/>
-                <w:b/>
-                <w:bCs/>
-                <w:sz w:val="32"/>
-                <w:szCs w:val="32"/>
-                <w:highlight w:val="yellow"/>
-                <w:lang w:bidi="ta-IN"/>
-              </w:rPr>
-              <w:t>Å</w:t>
-            </w:r>
-            <w:r>
-              <w:rPr>
-                <w:rFonts w:ascii="Latha" w:hAnsi="Latha" w:cs="Latha"/>
-                <w:szCs w:val="28"/>
-                <w:highlight w:val="yellow"/>
-                <w:cs/>
-                <w:lang w:bidi="ta-IN"/>
-              </w:rPr>
-              <w:t>க்</w:t>
-            </w:r>
-            <w:r>
-              <w:rPr>
-                <w:rFonts w:ascii="Latha" w:hAnsi="Latha" w:cs="Latha"/>
-                <w:b/>
-                <w:bCs/>
-                <w:position w:val="-12"/>
-                <w:szCs w:val="28"/>
-                <w:highlight w:val="yellow"/>
-                <w:cs/>
-                <w:lang w:bidi="ta-IN"/>
-              </w:rPr>
-              <w:t>3</w:t>
-            </w:r>
-            <w:r>
-              <w:rPr>
-                <w:rFonts w:ascii="Latha" w:hAnsi="Latha" w:cs="Latha"/>
-                <w:szCs w:val="28"/>
-                <w:highlight w:val="yellow"/>
-                <w:cs/>
-                <w:lang w:bidi="ta-IN"/>
-              </w:rPr>
-              <w:t>னே</w:t>
-            </w:r>
-            <w:r>
-              <w:rPr>
-                <w:rFonts w:ascii="BRH Tamil Tab Extra" w:hAnsi="BRH Tamil Tab Extra" w:cs="Latha"/>
-                <w:b/>
-                <w:bCs/>
-                <w:szCs w:val="28"/>
-                <w:lang w:bidi="ta-IN"/>
-              </w:rPr>
-              <w:t>…</w:t>
-            </w:r>
-            <w:r>
-              <w:rPr>
-                <w:rFonts w:ascii="BRH Malayalam Extra" w:hAnsi="BRH Malayalam Extra" w:cs="BRH Malayalam Extra"/>
-                <w:color w:val="000000"/>
-                <w:sz w:val="36"/>
-                <w:szCs w:val="40"/>
-              </w:rPr>
-              <w:t xml:space="preserve"> </w:t>
-            </w:r>
-            <w:r>
-              <w:rPr>
-                <w:b/>
-                <w:bCs/>
-                <w:sz w:val="28"/>
-                <w:szCs w:val="32"/>
-              </w:rPr>
-              <w:t xml:space="preserve"> in</w:t>
-            </w:r>
-            <w:r>
-              <w:rPr>
-                <w:rFonts w:ascii="BRH Malayalam Extra" w:hAnsi="BRH Malayalam Extra" w:cs="BRH Malayalam Extra"/>
-                <w:color w:val="000000"/>
-                <w:sz w:val="36"/>
-                <w:szCs w:val="40"/>
-              </w:rPr>
-              <w:t xml:space="preserve"> </w:t>
-            </w:r>
-            <w:r>
-              <w:rPr>
-                <w:b/>
-                <w:bCs/>
-                <w:sz w:val="28"/>
-                <w:szCs w:val="32"/>
-              </w:rPr>
-              <w:t>34) 1.2.3.1(26)</w:t>
-            </w:r>
-          </w:p>
-          <w:p>
-            <w:pPr>
-              <w:spacing w:before="0" w:line="240" w:lineRule="auto"/>
-              <w:rPr>
-                <w:b/>
-                <w:bCs/>
-                <w:sz w:val="28"/>
-                <w:szCs w:val="32"/>
-              </w:rPr>
-            </w:pPr>
-            <w:r>
-              <w:rPr>
-                <w:rFonts w:ascii="BRH Devanagari Extra" w:hAnsi="BRH Devanagari Extra" w:cs="Latha"/>
-                <w:b/>
-                <w:bCs/>
-                <w:sz w:val="32"/>
-                <w:szCs w:val="32"/>
-                <w:lang w:bidi="ta-IN"/>
-              </w:rPr>
-              <w:t>Å</w:t>
-            </w:r>
-            <w:r>
-              <w:rPr>
-                <w:rFonts w:ascii="Latha" w:hAnsi="Latha" w:cs="Latha"/>
-                <w:szCs w:val="28"/>
-                <w:cs/>
-                <w:lang w:bidi="ta-IN"/>
-              </w:rPr>
-              <w:t>க்</w:t>
-            </w:r>
-            <w:r>
-              <w:rPr>
-                <w:rFonts w:ascii="Latha" w:hAnsi="Latha" w:cs="Latha"/>
-                <w:b/>
-                <w:bCs/>
-                <w:position w:val="-12"/>
-                <w:szCs w:val="28"/>
-                <w:cs/>
-                <w:lang w:bidi="ta-IN"/>
-              </w:rPr>
-              <w:t>3</w:t>
-            </w:r>
-            <w:r>
-              <w:rPr>
-                <w:rFonts w:ascii="Latha" w:hAnsi="Latha" w:cs="Latha"/>
-                <w:szCs w:val="28"/>
-                <w:highlight w:val="yellow"/>
-                <w:cs/>
-                <w:lang w:bidi="ta-IN"/>
-              </w:rPr>
-              <w:t>னே</w:t>
-            </w:r>
-            <w:r>
-              <w:rPr>
-                <w:rFonts w:ascii="BRH Devanagari Extra" w:hAnsi="BRH Devanagari Extra" w:cs="BRH Devanagari Extra"/>
-                <w:color w:val="000000"/>
-                <w:sz w:val="40"/>
-                <w:szCs w:val="40"/>
-              </w:rPr>
-              <w:t xml:space="preserve"> </w:t>
-            </w:r>
-            <w:r>
-              <w:rPr>
-                <w:rFonts w:ascii="BRH Devanagari Extra" w:hAnsi="BRH Devanagari Extra" w:cs="Latha"/>
-                <w:b/>
-                <w:bCs/>
-                <w:sz w:val="32"/>
-                <w:szCs w:val="32"/>
-                <w:highlight w:val="yellow"/>
-                <w:lang w:bidi="ta-IN"/>
-              </w:rPr>
-              <w:t>Å</w:t>
-            </w:r>
-            <w:r>
-              <w:rPr>
-                <w:rFonts w:ascii="Latha" w:hAnsi="Latha" w:cs="Latha"/>
-                <w:szCs w:val="28"/>
-                <w:highlight w:val="yellow"/>
-                <w:cs/>
-                <w:lang w:bidi="ta-IN"/>
-              </w:rPr>
-              <w:t>க்</w:t>
-            </w:r>
-            <w:r>
-              <w:rPr>
-                <w:rFonts w:ascii="Latha" w:hAnsi="Latha" w:cs="Latha"/>
-                <w:b/>
-                <w:bCs/>
-                <w:position w:val="-12"/>
-                <w:szCs w:val="28"/>
-                <w:highlight w:val="yellow"/>
-                <w:cs/>
-                <w:lang w:bidi="ta-IN"/>
-              </w:rPr>
-              <w:t>3</w:t>
-            </w:r>
-            <w:r>
-              <w:rPr>
-                <w:rFonts w:ascii="Latha" w:hAnsi="Latha" w:cs="Latha"/>
-                <w:szCs w:val="28"/>
-                <w:highlight w:val="yellow"/>
-                <w:cs/>
-                <w:lang w:bidi="ta-IN"/>
-              </w:rPr>
-              <w:t>னே</w:t>
-            </w:r>
-            <w:r>
-              <w:rPr>
-                <w:rFonts w:ascii="BRH Tamil Tab Extra" w:hAnsi="BRH Tamil Tab Extra" w:cs="Latha"/>
-                <w:b/>
-                <w:bCs/>
-                <w:szCs w:val="28"/>
-                <w:lang w:bidi="ta-IN"/>
-              </w:rPr>
-              <w:t>…</w:t>
-            </w:r>
-            <w:r>
-              <w:rPr>
-                <w:b/>
-                <w:bCs/>
-                <w:sz w:val="28"/>
-                <w:szCs w:val="32"/>
-              </w:rPr>
-              <w:t xml:space="preserve"> in</w:t>
-            </w:r>
-            <w:r>
-              <w:rPr>
-                <w:rFonts w:ascii="BRH Malayalam Extra" w:hAnsi="BRH Malayalam Extra" w:cs="BRH Malayalam Extra"/>
-                <w:color w:val="000000"/>
-                <w:sz w:val="36"/>
-                <w:szCs w:val="40"/>
-              </w:rPr>
-              <w:t xml:space="preserve"> </w:t>
-            </w:r>
-            <w:r>
-              <w:rPr>
-                <w:b/>
-                <w:bCs/>
-                <w:sz w:val="28"/>
-                <w:szCs w:val="32"/>
-              </w:rPr>
-              <w:t>3</w:t>
-            </w:r>
-            <w:r>
-              <w:rPr>
-                <w:b/>
-                <w:bCs/>
-                <w:sz w:val="28"/>
-                <w:szCs w:val="32"/>
-              </w:rPr>
-              <w:t>5</w:t>
-            </w:r>
-            <w:r>
-              <w:rPr>
-                <w:b/>
-                <w:bCs/>
-                <w:sz w:val="28"/>
-                <w:szCs w:val="32"/>
-              </w:rPr>
-              <w:t>) 1.2.3.1(2</w:t>
-            </w:r>
-            <w:r>
-              <w:rPr>
-                <w:b/>
-                <w:bCs/>
-                <w:sz w:val="28"/>
-                <w:szCs w:val="32"/>
-              </w:rPr>
-              <w:t>7</w:t>
-            </w:r>
-            <w:r>
-              <w:rPr>
-                <w:b/>
-                <w:bCs/>
-                <w:sz w:val="28"/>
-                <w:szCs w:val="32"/>
-              </w:rPr>
-              <w:t>)</w:t>
-            </w:r>
-          </w:p>
-          <w:p>
-            <w:pPr>
-              <w:spacing w:before="0" w:line="240" w:lineRule="auto"/>
-              <w:rPr>
-                <w:rFonts w:ascii="BRH Malayalam Extra" w:hAnsi="BRH Malayalam Extra" w:cs="BRH Malayalam Extra"/>
-                <w:sz w:val="28"/>
-                <w:szCs w:val="36"/>
-              </w:rPr>
-            </w:pPr>
-            <w:r>
-              <w:rPr>
-                <w:rFonts w:ascii="Latha" w:hAnsi="Latha" w:cs="Latha"/>
-                <w:szCs w:val="28"/>
-                <w:cs/>
-                <w:lang w:bidi="ta-IN"/>
-              </w:rPr>
-              <w:t>மக்</w:t>
-            </w:r>
-            <w:r>
-              <w:rPr>
-                <w:rFonts w:ascii="Latha" w:hAnsi="Latha" w:cs="Latha"/>
-                <w:b/>
-                <w:bCs/>
-                <w:position w:val="-12"/>
-                <w:szCs w:val="28"/>
-                <w:cs/>
-                <w:lang w:bidi="ta-IN"/>
-              </w:rPr>
-              <w:t>3</w:t>
-            </w:r>
-            <w:r>
-              <w:rPr>
-                <w:rFonts w:ascii="Latha" w:hAnsi="Latha" w:cs="Latha"/>
-                <w:szCs w:val="28"/>
-                <w:highlight w:val="yellow"/>
-                <w:cs/>
-                <w:lang w:bidi="ta-IN"/>
-              </w:rPr>
-              <w:t xml:space="preserve">னே </w:t>
-            </w:r>
-            <w:r>
-              <w:rPr>
-                <w:rFonts w:ascii="BRH Devanagari Extra" w:hAnsi="BRH Devanagari Extra" w:cs="Latha"/>
-                <w:b/>
-                <w:bCs/>
-                <w:sz w:val="32"/>
-                <w:szCs w:val="32"/>
-                <w:highlight w:val="yellow"/>
-                <w:lang w:bidi="ta-IN"/>
-              </w:rPr>
-              <w:t>Å</w:t>
-            </w:r>
-            <w:r>
-              <w:rPr>
-                <w:rFonts w:ascii="Latha" w:hAnsi="Latha" w:cs="Latha"/>
-                <w:szCs w:val="28"/>
-                <w:highlight w:val="yellow"/>
-                <w:cs/>
-                <w:lang w:bidi="ta-IN"/>
-              </w:rPr>
-              <w:t>க்</w:t>
-            </w:r>
-            <w:r>
-              <w:rPr>
-                <w:rFonts w:ascii="Latha" w:hAnsi="Latha" w:cs="Latha"/>
-                <w:b/>
-                <w:bCs/>
-                <w:position w:val="-12"/>
-                <w:szCs w:val="28"/>
-                <w:cs/>
-                <w:lang w:bidi="ta-IN"/>
-              </w:rPr>
-              <w:t>3</w:t>
-            </w:r>
-            <w:r>
-              <w:rPr>
-                <w:rFonts w:ascii="Latha" w:hAnsi="Latha" w:cs="Latha"/>
-                <w:szCs w:val="28"/>
-                <w:cs/>
-                <w:lang w:bidi="ta-IN"/>
-              </w:rPr>
-              <w:t>னே</w:t>
-            </w:r>
-            <w:r>
-              <w:rPr>
-                <w:rFonts w:ascii="BRH Malayalam Extra" w:hAnsi="BRH Malayalam Extra" w:cs="BRH Malayalam Extra"/>
-                <w:color w:val="000000"/>
-                <w:sz w:val="36"/>
-                <w:szCs w:val="40"/>
-              </w:rPr>
-              <w:t>–</w:t>
-            </w:r>
-            <w:r>
-              <w:rPr>
-                <w:rFonts w:ascii="BRH Malayalam Extra" w:hAnsi="BRH Malayalam Extra" w:cs="BRH Malayalam Extra"/>
-                <w:color w:val="000000"/>
-                <w:sz w:val="36"/>
-                <w:szCs w:val="40"/>
-              </w:rPr>
-              <w:t xml:space="preserve"> </w:t>
-            </w:r>
-            <w:r>
-              <w:rPr>
-                <w:b/>
-                <w:bCs/>
-                <w:sz w:val="28"/>
-                <w:szCs w:val="32"/>
-              </w:rPr>
-              <w:t>in</w:t>
-            </w:r>
-            <w:r>
-              <w:rPr>
-                <w:rFonts w:ascii="BRH Malayalam Extra" w:hAnsi="BRH Malayalam Extra" w:cs="BRH Malayalam Extra"/>
-                <w:color w:val="000000"/>
-                <w:sz w:val="36"/>
-                <w:szCs w:val="40"/>
-              </w:rPr>
-              <w:t xml:space="preserve"> </w:t>
-            </w:r>
-            <w:r>
-              <w:rPr>
-                <w:b/>
-                <w:bCs/>
-                <w:sz w:val="28"/>
-                <w:szCs w:val="32"/>
-              </w:rPr>
-              <w:t>36</w:t>
-            </w:r>
-            <w:r>
-              <w:rPr>
-                <w:b/>
-                <w:bCs/>
-                <w:sz w:val="28"/>
-                <w:szCs w:val="32"/>
-              </w:rPr>
-              <w:t>) 1.2.3.1(2</w:t>
-            </w:r>
-            <w:r>
-              <w:rPr>
-                <w:b/>
-                <w:bCs/>
-                <w:sz w:val="28"/>
-                <w:szCs w:val="32"/>
-              </w:rPr>
-              <w:t>8</w:t>
-            </w:r>
-            <w:r>
-              <w:rPr>
-                <w:b/>
-                <w:bCs/>
-                <w:sz w:val="28"/>
-                <w:szCs w:val="32"/>
-              </w:rPr>
-              <w:t>)</w:t>
-            </w:r>
-            <w:r>
-              <w:rPr>
-                <w:b/>
-                <w:bCs/>
-                <w:sz w:val="28"/>
-                <w:szCs w:val="32"/>
-              </w:rPr>
-              <w:t xml:space="preserve"> - 2 places</w:t>
-            </w:r>
-          </w:p>
-        </w:tc>
-        <w:tc>
-          <w:tcPr>
-            <w:tcW w:w="5812" w:type="dxa"/>
-          </w:tcPr>
-          <w:p>
-            <w:pPr>
-              <w:spacing w:before="0" w:line="240" w:lineRule="auto"/>
-              <w:ind w:left="29"/>
-              <w:rPr>
-                <w:b/>
-                <w:bCs/>
-                <w:sz w:val="28"/>
-                <w:szCs w:val="32"/>
-              </w:rPr>
-            </w:pPr>
-            <w:r>
-              <w:rPr>
-                <w:rFonts w:ascii="BRH Devanagari Extra" w:hAnsi="BRH Devanagari Extra" w:cs="Latha"/>
-                <w:b/>
-                <w:bCs/>
-                <w:sz w:val="32"/>
-                <w:szCs w:val="32"/>
-                <w:lang w:bidi="ta-IN"/>
-              </w:rPr>
-              <w:t>Å</w:t>
-            </w:r>
-            <w:r>
-              <w:rPr>
-                <w:rFonts w:ascii="Latha" w:hAnsi="Latha" w:cs="Latha"/>
-                <w:szCs w:val="28"/>
-                <w:cs/>
-                <w:lang w:bidi="ta-IN"/>
-              </w:rPr>
-              <w:t>க்</w:t>
-            </w:r>
-            <w:r>
-              <w:rPr>
-                <w:rFonts w:ascii="Latha" w:hAnsi="Latha" w:cs="Latha"/>
-                <w:b/>
-                <w:bCs/>
-                <w:position w:val="-12"/>
-                <w:szCs w:val="28"/>
-                <w:cs/>
-                <w:lang w:bidi="ta-IN"/>
-              </w:rPr>
-              <w:t>3</w:t>
-            </w:r>
-            <w:r>
-              <w:rPr>
-                <w:rFonts w:ascii="Latha" w:hAnsi="Latha" w:cs="Latha"/>
-                <w:szCs w:val="28"/>
-                <w:highlight w:val="green"/>
-                <w:cs/>
-                <w:lang w:bidi="ta-IN"/>
-              </w:rPr>
-              <w:t>னே</w:t>
-            </w:r>
-            <w:r>
-              <w:rPr>
-                <w:rFonts w:ascii="BRH Tamil Tab Extra" w:hAnsi="BRH Tamil Tab Extra" w:cs="Latha"/>
-                <w:b/>
-                <w:bCs/>
-                <w:szCs w:val="28"/>
-                <w:highlight w:val="green"/>
-                <w:lang w:bidi="ta-IN"/>
-              </w:rPr>
-              <w:t>…</w:t>
-            </w:r>
-            <w:r>
-              <w:rPr>
-                <w:rFonts w:ascii="Latha" w:hAnsi="Latha" w:cs="Latha"/>
-                <w:szCs w:val="28"/>
-                <w:highlight w:val="green"/>
-                <w:cs/>
-                <w:lang w:bidi="ta-IN"/>
-              </w:rPr>
-              <w:t xml:space="preserve"> </w:t>
-            </w:r>
-            <w:r>
-              <w:rPr>
-                <w:rFonts w:ascii="Latha" w:hAnsi="Latha" w:cs="Latha"/>
-                <w:szCs w:val="28"/>
-                <w:highlight w:val="green"/>
-                <w:cs/>
-                <w:lang w:bidi="ta-IN"/>
-              </w:rPr>
-              <w:t>அக்</w:t>
-            </w:r>
-            <w:r>
-              <w:rPr>
-                <w:rFonts w:ascii="Latha" w:hAnsi="Latha" w:cs="Latha"/>
-                <w:b/>
-                <w:bCs/>
-                <w:position w:val="-12"/>
-                <w:szCs w:val="28"/>
-                <w:highlight w:val="green"/>
-                <w:cs/>
-                <w:lang w:bidi="ta-IN"/>
-              </w:rPr>
-              <w:t>3</w:t>
-            </w:r>
-            <w:r>
-              <w:rPr>
-                <w:rFonts w:ascii="Latha" w:hAnsi="Latha" w:cs="Latha"/>
-                <w:szCs w:val="28"/>
-                <w:highlight w:val="green"/>
-                <w:cs/>
-                <w:lang w:bidi="ta-IN"/>
-              </w:rPr>
-              <w:t>னே</w:t>
-            </w:r>
-            <w:r>
-              <w:rPr>
-                <w:rFonts w:ascii="BRH Malayalam Extra" w:hAnsi="BRH Malayalam Extra" w:cs="BRH Malayalam Extra"/>
-                <w:color w:val="000000"/>
-                <w:sz w:val="36"/>
-                <w:szCs w:val="40"/>
-              </w:rPr>
-              <w:t>–</w:t>
-            </w:r>
-            <w:r>
-              <w:rPr>
-                <w:b/>
-                <w:bCs/>
-                <w:sz w:val="28"/>
-                <w:szCs w:val="32"/>
-              </w:rPr>
-              <w:t xml:space="preserve"> </w:t>
-            </w:r>
-            <w:r>
-              <w:rPr>
-                <w:b/>
-                <w:bCs/>
-                <w:sz w:val="28"/>
-                <w:szCs w:val="32"/>
-              </w:rPr>
-              <w:t>in</w:t>
-            </w:r>
-            <w:r>
-              <w:rPr>
-                <w:rFonts w:ascii="BRH Malayalam Extra" w:hAnsi="BRH Malayalam Extra" w:cs="BRH Malayalam Extra"/>
-                <w:color w:val="000000"/>
-                <w:sz w:val="36"/>
-                <w:szCs w:val="40"/>
-              </w:rPr>
-              <w:t xml:space="preserve"> </w:t>
-            </w:r>
-            <w:r>
-              <w:rPr>
-                <w:b/>
-                <w:bCs/>
-                <w:sz w:val="28"/>
-                <w:szCs w:val="32"/>
-              </w:rPr>
-              <w:t>34) 1.2.3.1(26)</w:t>
-            </w:r>
-            <w:r>
-              <w:rPr>
-                <w:b/>
-                <w:bCs/>
-                <w:sz w:val="28"/>
-                <w:szCs w:val="32"/>
-              </w:rPr>
-              <w:t xml:space="preserve"> </w:t>
-            </w:r>
-          </w:p>
-          <w:p>
-            <w:pPr>
-              <w:spacing w:before="0" w:line="240" w:lineRule="auto"/>
-              <w:rPr>
-                <w:b/>
-                <w:bCs/>
-                <w:sz w:val="28"/>
-                <w:szCs w:val="32"/>
-              </w:rPr>
-            </w:pPr>
-            <w:r>
-              <w:rPr>
-                <w:rFonts w:ascii="BRH Devanagari Extra" w:hAnsi="BRH Devanagari Extra" w:cs="Latha"/>
-                <w:b/>
-                <w:bCs/>
-                <w:sz w:val="32"/>
-                <w:szCs w:val="32"/>
-                <w:lang w:bidi="ta-IN"/>
-              </w:rPr>
-              <w:t>Å</w:t>
-            </w:r>
-            <w:r>
-              <w:rPr>
-                <w:rFonts w:ascii="Latha" w:hAnsi="Latha" w:cs="Latha"/>
-                <w:szCs w:val="28"/>
-                <w:cs/>
-                <w:lang w:bidi="ta-IN"/>
-              </w:rPr>
-              <w:t>க்</w:t>
-            </w:r>
-            <w:r>
-              <w:rPr>
-                <w:rFonts w:ascii="Latha" w:hAnsi="Latha" w:cs="Latha"/>
-                <w:b/>
-                <w:bCs/>
-                <w:position w:val="-12"/>
-                <w:szCs w:val="28"/>
-                <w:cs/>
-                <w:lang w:bidi="ta-IN"/>
-              </w:rPr>
-              <w:t>3</w:t>
-            </w:r>
-            <w:r>
-              <w:rPr>
-                <w:rFonts w:ascii="Latha" w:hAnsi="Latha" w:cs="Latha"/>
-                <w:szCs w:val="28"/>
-                <w:highlight w:val="green"/>
-                <w:cs/>
-                <w:lang w:bidi="ta-IN"/>
-              </w:rPr>
-              <w:t>னே</w:t>
-            </w:r>
-            <w:r>
-              <w:rPr>
-                <w:rFonts w:ascii="BRH Tamil Tab Extra" w:hAnsi="BRH Tamil Tab Extra" w:cs="Latha"/>
-                <w:b/>
-                <w:bCs/>
-                <w:szCs w:val="28"/>
-                <w:highlight w:val="green"/>
-                <w:lang w:bidi="ta-IN"/>
-              </w:rPr>
-              <w:t>…</w:t>
-            </w:r>
-            <w:r>
-              <w:rPr>
-                <w:rFonts w:ascii="Latha" w:hAnsi="Latha" w:cs="Latha"/>
-                <w:szCs w:val="28"/>
-                <w:highlight w:val="green"/>
-                <w:cs/>
-                <w:lang w:bidi="ta-IN"/>
-              </w:rPr>
-              <w:t xml:space="preserve"> </w:t>
-            </w:r>
-            <w:r>
-              <w:rPr>
-                <w:rFonts w:ascii="Latha" w:hAnsi="Latha" w:cs="Latha"/>
-                <w:szCs w:val="28"/>
-                <w:highlight w:val="green"/>
-                <w:cs/>
-                <w:lang w:bidi="ta-IN"/>
-              </w:rPr>
-              <w:t>அக்</w:t>
-            </w:r>
-            <w:r>
-              <w:rPr>
-                <w:rFonts w:ascii="Latha" w:hAnsi="Latha" w:cs="Latha"/>
-                <w:b/>
-                <w:bCs/>
-                <w:position w:val="-12"/>
-                <w:szCs w:val="28"/>
-                <w:highlight w:val="green"/>
-                <w:cs/>
-                <w:lang w:bidi="ta-IN"/>
-              </w:rPr>
-              <w:t>3</w:t>
-            </w:r>
-            <w:r>
-              <w:rPr>
-                <w:rFonts w:ascii="Latha" w:hAnsi="Latha" w:cs="Latha"/>
-                <w:szCs w:val="28"/>
-                <w:highlight w:val="green"/>
-                <w:cs/>
-                <w:lang w:bidi="ta-IN"/>
-              </w:rPr>
-              <w:t>னே</w:t>
-            </w:r>
-            <w:r>
-              <w:rPr>
-                <w:rFonts w:ascii="BRH Malayalam Extra" w:hAnsi="BRH Malayalam Extra" w:cs="BRH Malayalam Extra"/>
-                <w:color w:val="000000"/>
-                <w:sz w:val="36"/>
-                <w:szCs w:val="40"/>
-              </w:rPr>
-              <w:t>–</w:t>
-            </w:r>
-            <w:r>
-              <w:rPr>
-                <w:rFonts w:ascii="BRH Devanagari Extra" w:hAnsi="BRH Devanagari Extra" w:cs="BRH Devanagari Extra"/>
-                <w:color w:val="000000"/>
-                <w:sz w:val="40"/>
-                <w:szCs w:val="40"/>
-              </w:rPr>
-              <w:t xml:space="preserve"> </w:t>
-            </w:r>
-            <w:r>
-              <w:rPr>
-                <w:b/>
-                <w:bCs/>
-                <w:sz w:val="28"/>
-                <w:szCs w:val="32"/>
-              </w:rPr>
-              <w:t>in</w:t>
-            </w:r>
-            <w:r>
-              <w:rPr>
-                <w:rFonts w:ascii="BRH Devanagari Extra" w:hAnsi="BRH Devanagari Extra" w:cs="BRH Devanagari Extra"/>
-                <w:color w:val="000000"/>
-                <w:sz w:val="40"/>
-                <w:szCs w:val="40"/>
-              </w:rPr>
-              <w:t xml:space="preserve"> </w:t>
-            </w:r>
-            <w:r>
-              <w:rPr>
-                <w:b/>
-                <w:bCs/>
-                <w:sz w:val="28"/>
-                <w:szCs w:val="32"/>
-              </w:rPr>
-              <w:t>3</w:t>
-            </w:r>
-            <w:r>
-              <w:rPr>
-                <w:b/>
-                <w:bCs/>
-                <w:sz w:val="28"/>
-                <w:szCs w:val="32"/>
-              </w:rPr>
-              <w:t>5</w:t>
-            </w:r>
-            <w:r>
-              <w:rPr>
-                <w:b/>
-                <w:bCs/>
-                <w:sz w:val="28"/>
-                <w:szCs w:val="32"/>
-              </w:rPr>
-              <w:t>) 1.2.3.1(2</w:t>
-            </w:r>
-            <w:r>
-              <w:rPr>
-                <w:b/>
-                <w:bCs/>
-                <w:sz w:val="28"/>
-                <w:szCs w:val="32"/>
-              </w:rPr>
-              <w:t>7</w:t>
-            </w:r>
-            <w:r>
-              <w:rPr>
-                <w:b/>
-                <w:bCs/>
-                <w:sz w:val="28"/>
-                <w:szCs w:val="32"/>
-              </w:rPr>
-              <w:t>)</w:t>
-            </w:r>
-          </w:p>
-          <w:p>
-            <w:pPr>
-              <w:spacing w:before="0" w:line="240" w:lineRule="auto"/>
-              <w:rPr>
-                <w:b/>
-                <w:bCs/>
-                <w:sz w:val="28"/>
-                <w:szCs w:val="32"/>
-              </w:rPr>
-            </w:pPr>
-            <w:r>
-              <w:rPr>
-                <w:rFonts w:ascii="Latha" w:hAnsi="Latha" w:cs="Latha"/>
-                <w:szCs w:val="28"/>
-                <w:cs/>
-                <w:lang w:bidi="ta-IN"/>
-              </w:rPr>
-              <w:t>மக்</w:t>
-            </w:r>
-            <w:r>
-              <w:rPr>
-                <w:rFonts w:ascii="Latha" w:hAnsi="Latha" w:cs="Latha"/>
-                <w:b/>
-                <w:bCs/>
-                <w:position w:val="-12"/>
-                <w:szCs w:val="28"/>
-                <w:cs/>
-                <w:lang w:bidi="ta-IN"/>
-              </w:rPr>
-              <w:t>3</w:t>
-            </w:r>
-            <w:r>
-              <w:rPr>
-                <w:rFonts w:ascii="Latha" w:hAnsi="Latha" w:cs="Latha"/>
-                <w:szCs w:val="28"/>
-                <w:highlight w:val="green"/>
-                <w:cs/>
-                <w:lang w:bidi="ta-IN"/>
-              </w:rPr>
-              <w:t>னே</w:t>
-            </w:r>
-            <w:r>
-              <w:rPr>
-                <w:rFonts w:ascii="BRH Tamil Tab Extra" w:hAnsi="BRH Tamil Tab Extra" w:cs="Latha"/>
-                <w:b/>
-                <w:bCs/>
-                <w:szCs w:val="28"/>
-                <w:highlight w:val="green"/>
-                <w:lang w:bidi="ta-IN"/>
-              </w:rPr>
-              <w:t>…</w:t>
-            </w:r>
-            <w:r>
-              <w:rPr>
-                <w:rFonts w:ascii="Latha" w:hAnsi="Latha" w:cs="Latha"/>
-                <w:szCs w:val="28"/>
-                <w:highlight w:val="green"/>
-                <w:cs/>
-                <w:lang w:bidi="ta-IN"/>
-              </w:rPr>
-              <w:t xml:space="preserve"> அ</w:t>
-            </w:r>
-            <w:r>
-              <w:rPr>
-                <w:rFonts w:ascii="Latha" w:hAnsi="Latha" w:cs="Latha"/>
-                <w:szCs w:val="28"/>
-                <w:cs/>
-                <w:lang w:bidi="ta-IN"/>
-              </w:rPr>
-              <w:t>க்</w:t>
-            </w:r>
-            <w:r>
-              <w:rPr>
-                <w:rFonts w:ascii="Latha" w:hAnsi="Latha" w:cs="Latha"/>
-                <w:b/>
-                <w:bCs/>
-                <w:position w:val="-12"/>
-                <w:szCs w:val="28"/>
-                <w:cs/>
-                <w:lang w:bidi="ta-IN"/>
-              </w:rPr>
-              <w:t>3</w:t>
-            </w:r>
-            <w:r>
-              <w:rPr>
-                <w:rFonts w:ascii="Latha" w:hAnsi="Latha" w:cs="Latha"/>
-                <w:szCs w:val="28"/>
-                <w:cs/>
-                <w:lang w:bidi="ta-IN"/>
-              </w:rPr>
-              <w:t>னே</w:t>
-            </w:r>
-            <w:r>
-              <w:rPr>
-                <w:rFonts w:ascii="BRH Malayalam Extra" w:hAnsi="BRH Malayalam Extra" w:cs="BRH Malayalam Extra"/>
-                <w:color w:val="000000"/>
-                <w:sz w:val="36"/>
-                <w:szCs w:val="40"/>
-              </w:rPr>
-              <w:t>–</w:t>
-            </w:r>
-            <w:r>
-              <w:rPr>
-                <w:rFonts w:ascii="BRH Devanagari Extra" w:hAnsi="BRH Devanagari Extra" w:cs="BRH Devanagari Extra"/>
-                <w:color w:val="000000"/>
-                <w:sz w:val="40"/>
-                <w:szCs w:val="40"/>
-              </w:rPr>
-              <w:t xml:space="preserve"> </w:t>
-            </w:r>
-            <w:r>
-              <w:rPr>
-                <w:b/>
-                <w:bCs/>
-                <w:sz w:val="28"/>
-                <w:szCs w:val="32"/>
-              </w:rPr>
-              <w:t>in</w:t>
-            </w:r>
-            <w:r>
-              <w:rPr>
-                <w:b/>
-                <w:bCs/>
-                <w:sz w:val="28"/>
-                <w:szCs w:val="32"/>
-              </w:rPr>
-              <w:t xml:space="preserve"> </w:t>
-            </w:r>
-            <w:r>
-              <w:rPr>
-                <w:b/>
-                <w:bCs/>
-                <w:sz w:val="28"/>
-                <w:szCs w:val="32"/>
-              </w:rPr>
-              <w:t>3</w:t>
-            </w:r>
-            <w:r>
-              <w:rPr>
-                <w:b/>
-                <w:bCs/>
-                <w:sz w:val="28"/>
-                <w:szCs w:val="32"/>
-              </w:rPr>
-              <w:t>5</w:t>
-            </w:r>
-            <w:r>
-              <w:rPr>
-                <w:b/>
-                <w:bCs/>
-                <w:sz w:val="28"/>
-                <w:szCs w:val="32"/>
-              </w:rPr>
-              <w:t>) 1.2.3.1(2</w:t>
-            </w:r>
-            <w:r>
-              <w:rPr>
-                <w:b/>
-                <w:bCs/>
-                <w:sz w:val="28"/>
-                <w:szCs w:val="32"/>
-              </w:rPr>
-              <w:t>8</w:t>
-            </w:r>
-            <w:r>
-              <w:rPr>
-                <w:b/>
-                <w:bCs/>
-                <w:sz w:val="28"/>
-                <w:szCs w:val="32"/>
-              </w:rPr>
-              <w:t>)</w:t>
-            </w:r>
-            <w:r>
-              <w:rPr>
-                <w:b/>
-                <w:bCs/>
-                <w:sz w:val="28"/>
-                <w:szCs w:val="32"/>
-              </w:rPr>
-              <w:t xml:space="preserve"> - 2 places</w:t>
-            </w:r>
-          </w:p>
-          <w:p>
-            <w:pPr>
-              <w:spacing w:before="0" w:line="240" w:lineRule="auto"/>
-              <w:rPr>
-                <w:rFonts w:ascii="BRH Malayalam Extra" w:hAnsi="BRH Malayalam Extra" w:cs="BRH Malayalam Extra"/>
-                <w:sz w:val="28"/>
-                <w:szCs w:val="36"/>
-              </w:rPr>
-            </w:pPr>
-            <w:r>
-              <w:rPr>
-                <w:b/>
-                <w:bCs/>
-                <w:sz w:val="28"/>
-                <w:szCs w:val="32"/>
-              </w:rPr>
-              <w:t>(</w:t>
-            </w:r>
-            <w:proofErr w:type="gramStart"/>
-            <w:r>
-              <w:rPr>
-                <w:b/>
-                <w:bCs/>
-                <w:sz w:val="28"/>
-                <w:szCs w:val="32"/>
-              </w:rPr>
-              <w:t>no</w:t>
-            </w:r>
-            <w:proofErr w:type="gramEnd"/>
-            <w:r>
-              <w:rPr>
-                <w:b/>
-                <w:bCs/>
-                <w:sz w:val="28"/>
-                <w:szCs w:val="32"/>
-              </w:rPr>
-              <w:t xml:space="preserve"> elision for “a”</w:t>
-            </w:r>
-            <w:r>
-              <w:rPr>
-                <w:rFonts w:ascii="BRH Malayalam Extra" w:hAnsi="BRH Malayalam Extra" w:cs="BRH Devanagari Extra"/>
-                <w:color w:val="000000"/>
-                <w:sz w:val="32"/>
-                <w:szCs w:val="40"/>
-              </w:rPr>
-              <w:t xml:space="preserve"> </w:t>
-            </w:r>
-            <w:r>
-              <w:rPr>
-                <w:b/>
-                <w:bCs/>
-                <w:sz w:val="28"/>
-                <w:szCs w:val="32"/>
-              </w:rPr>
-              <w:t>in</w:t>
-            </w:r>
-            <w:r>
-              <w:rPr>
-                <w:b/>
-                <w:bCs/>
-                <w:sz w:val="28"/>
-                <w:szCs w:val="32"/>
-              </w:rPr>
-              <w:t xml:space="preserve"> second “agne”)</w:t>
-            </w:r>
-          </w:p>
-        </w:tc>
-      </w:tr>
-    </w:tbl>
-    <w:p>
-      <w:pPr>
-        <w:spacing w:before="0" w:line="240" w:lineRule="auto"/>
-        <w:jc w:val="center"/>
-        <w:rPr>
-          <w:b/>
-          <w:bCs/>
-          <w:sz w:val="32"/>
-          <w:szCs w:val="32"/>
-          <w:u w:val="single"/>
-        </w:rPr>
-      </w:pPr>
-      <w:r>
-        <w:rPr>
-          <w:b/>
-          <w:bCs/>
-          <w:sz w:val="32"/>
-          <w:szCs w:val="32"/>
-          <w:u w:val="single"/>
-        </w:rPr>
-        <w:t>====================</w:t>
-      </w:r>
-    </w:p>
-    <w:p>
-      <w:pPr>
-        <w:spacing w:before="0" w:line="240" w:lineRule="auto"/>
-        <w:jc w:val="center"/>
-        <w:rPr>
-          <w:b/>
-          <w:bCs/>
-          <w:sz w:val="32"/>
-          <w:szCs w:val="32"/>
-          <w:u w:val="single"/>
-        </w:rPr>
-      </w:pPr>
-      <w:r>
-        <w:rPr>
-          <w:b/>
-          <w:bCs/>
-          <w:sz w:val="32"/>
-          <w:szCs w:val="32"/>
-          <w:u w:val="single"/>
-        </w:rPr>
-        <w:t xml:space="preserve">TS </w:t>
-      </w:r>
-      <w:r>
-        <w:rPr>
-          <w:b/>
-          <w:bCs/>
-          <w:sz w:val="32"/>
-          <w:szCs w:val="32"/>
-          <w:u w:val="single"/>
-        </w:rPr>
-        <w:t>Ghanam</w:t>
-      </w:r>
-      <w:r>
-        <w:rPr>
-          <w:b/>
-          <w:bCs/>
-          <w:sz w:val="32"/>
-          <w:szCs w:val="32"/>
-          <w:u w:val="single"/>
-        </w:rPr>
-        <w:t xml:space="preserve"> </w:t>
-      </w:r>
-      <w:r>
-        <w:rPr>
-          <w:b/>
-          <w:bCs/>
-          <w:sz w:val="32"/>
-          <w:szCs w:val="32"/>
-          <w:u w:val="single"/>
-        </w:rPr>
-        <w:t>– TS 1</w:t>
-      </w:r>
-      <w:r>
-        <w:rPr>
-          <w:b/>
-          <w:bCs/>
-          <w:sz w:val="32"/>
-          <w:szCs w:val="32"/>
-          <w:u w:val="single"/>
-        </w:rPr>
-        <w:t>.2</w:t>
-      </w:r>
-      <w:r>
-        <w:rPr>
-          <w:b/>
-          <w:bCs/>
-          <w:sz w:val="32"/>
-          <w:szCs w:val="32"/>
-          <w:u w:val="single"/>
-        </w:rPr>
-        <w:t xml:space="preserve"> </w:t>
-      </w:r>
-      <w:r>
-        <w:rPr>
-          <w:b/>
-          <w:bCs/>
-          <w:sz w:val="32"/>
-          <w:szCs w:val="32"/>
-          <w:u w:val="single"/>
-        </w:rPr>
-        <w:t>Tamil</w:t>
-      </w:r>
-      <w:r>
-        <w:rPr>
-          <w:b/>
-          <w:bCs/>
-          <w:sz w:val="32"/>
-          <w:szCs w:val="32"/>
-          <w:u w:val="single"/>
-        </w:rPr>
-        <w:t xml:space="preserve"> Corrections –</w:t>
-      </w:r>
-      <w:r>
-        <w:rPr>
-          <w:b/>
-          <w:bCs/>
-          <w:sz w:val="32"/>
-          <w:szCs w:val="32"/>
-          <w:u w:val="single"/>
-        </w:rPr>
-        <w:t xml:space="preserve"> prior to 31st March 2022</w:t>
-      </w:r>
-    </w:p>
-    <w:p>
-      <w:pPr>
-        <w:spacing w:before="0" w:line="240" w:lineRule="auto"/>
-        <w:jc w:val="center"/>
-        <w:rPr>
-          <w:b/>
-          <w:bCs/>
-          <w:sz w:val="28"/>
-          <w:szCs w:val="32"/>
-        </w:rPr>
-      </w:pPr>
-      <w:r>
-        <w:rPr>
-          <w:b/>
-          <w:bCs/>
-          <w:sz w:val="28"/>
-          <w:szCs w:val="32"/>
-        </w:rPr>
-        <w:t>(</w:t>
-      </w:r>
-      <w:proofErr w:type="gramStart"/>
-      <w:r>
-        <w:rPr>
-          <w:b/>
-          <w:bCs/>
-          <w:sz w:val="28"/>
-          <w:szCs w:val="32"/>
-        </w:rPr>
-        <w:t>ignore</w:t>
-      </w:r>
-      <w:proofErr w:type="gramEnd"/>
-      <w:r>
-        <w:rPr>
-          <w:b/>
-          <w:bCs/>
-          <w:sz w:val="28"/>
-          <w:szCs w:val="32"/>
-        </w:rPr>
-        <w:t xml:space="preserve"> those which are already incorporated in your book’s version and date)</w:t>
+        <w:t>(ignore those which are already incorporated in your book’s version and date)</w:t>
       </w:r>
     </w:p>
     <w:tbl>

</xml_diff>

<commit_message>
TS 1.6 Jatai Tamil Corrections - 14/12/2022
</commit_message>
<xml_diff>
--- a/TS Jatai Ghanam Project/TS 1.6/TS 1.6 Jatai Tamil Corrections.docx
+++ b/TS Jatai Ghanam Project/TS 1.6/TS 1.6 Jatai Tamil Corrections.docx
@@ -5096,6 +5096,14 @@
             <w:r>
               <w:rPr>
                 <w:rFonts w:ascii="Latha" w:hAnsi="Latha" w:cs="Latha"/>
+                <w:szCs w:val="28"/>
+                <w:lang w:bidi="ta-IN"/>
+              </w:rPr>
+              <w:br/>
+            </w:r>
+            <w:r>
+              <w:rPr>
+                <w:rFonts w:ascii="Latha" w:hAnsi="Latha" w:cs="Latha"/>
                 <w:b/>
                 <w:bCs/>
                 <w:szCs w:val="28"/>
@@ -10804,6 +10812,7 @@
               <w:rPr>
                 <w:rFonts w:ascii="Latha" w:hAnsi="Latha" w:cs="Latha"/>
                 <w:szCs w:val="28"/>
+                <w:highlight w:val="yellow"/>
                 <w:cs/>
                 <w:lang w:bidi="ta-IN"/>
               </w:rPr>
@@ -12900,12 +12909,104 @@
             </w:r>
             <w:r>
               <w:rPr>
-                <w:rFonts w:ascii="BRH Tamil Tab Extra" w:hAnsi="BRH Tamil Tab Extra" w:cs="Latha"/>
-                <w:b/>
-                <w:bCs/>
-                <w:sz w:val="32"/>
-                <w:szCs w:val="32"/>
+                <w:rFonts w:ascii="Latha" w:hAnsi="Latha" w:cs="Latha"/>
+                <w:szCs w:val="28"/>
                 <w:highlight w:val="green"/>
+                <w:cs/>
+                <w:lang w:bidi="ta-IN"/>
+              </w:rPr>
+              <w:t>ம்</w:t>
+            </w:r>
+            <w:r>
+              <w:rPr>
+                <w:rFonts w:ascii="BRH Devanagari Extra" w:hAnsi="BRH Devanagari Extra" w:cs="Latha"/>
+                <w:b/>
+                <w:bCs/>
+                <w:sz w:val="32"/>
+                <w:szCs w:val="32"/>
+                <w:highlight w:val="green"/>
+                <w:lang w:bidi="ta-IN"/>
+              </w:rPr>
+              <w:t>Æ</w:t>
+            </w:r>
+            <w:r>
+              <w:rPr>
+                <w:rFonts w:ascii="Latha" w:hAnsi="Latha" w:cs="Latha"/>
+                <w:szCs w:val="28"/>
+                <w:highlight w:val="green"/>
+                <w:cs/>
+                <w:lang w:bidi="ta-IN"/>
+              </w:rPr>
+              <w:t>வத்</w:t>
+            </w:r>
+            <w:r>
+              <w:rPr>
+                <w:rFonts w:ascii="Latha" w:hAnsi="Latha" w:cs="Latha"/>
+                <w:b/>
+                <w:bCs/>
+                <w:position w:val="-12"/>
+                <w:szCs w:val="28"/>
+                <w:cs/>
+                <w:lang w:bidi="ta-IN"/>
+              </w:rPr>
+              <w:t>2</w:t>
+            </w:r>
+            <w:r>
+              <w:rPr>
+                <w:rFonts w:ascii="Latha" w:hAnsi="Latha" w:cs="Latha"/>
+                <w:szCs w:val="28"/>
+                <w:cs/>
+                <w:lang w:bidi="ta-IN"/>
+              </w:rPr>
+              <w:t>ஸ</w:t>
+            </w:r>
+            <w:r>
+              <w:rPr>
+                <w:rFonts w:ascii="BRH Tamil Tab Extra" w:hAnsi="BRH Tamil Tab Extra" w:cs="Latha"/>
+                <w:b/>
+                <w:bCs/>
+                <w:sz w:val="32"/>
+                <w:szCs w:val="32"/>
+                <w:lang w:bidi="ta-IN"/>
+              </w:rPr>
+              <w:t>…</w:t>
+            </w:r>
+            <w:r>
+              <w:rPr>
+                <w:rFonts w:ascii="Latha" w:hAnsi="Latha" w:cs="Latha"/>
+                <w:szCs w:val="28"/>
+                <w:cs/>
+                <w:lang w:bidi="ta-IN"/>
+              </w:rPr>
+              <w:t>ரோ ய</w:t>
+            </w:r>
+            <w:r>
+              <w:rPr>
+                <w:rFonts w:ascii="BRH Tamil Tab Extra" w:hAnsi="BRH Tamil Tab Extra" w:cs="Latha"/>
+                <w:b/>
+                <w:bCs/>
+                <w:sz w:val="32"/>
+                <w:szCs w:val="32"/>
+                <w:lang w:bidi="ta-IN"/>
+              </w:rPr>
+              <w:t>…</w:t>
+            </w:r>
+            <w:r>
+              <w:rPr>
+                <w:rFonts w:ascii="Latha" w:hAnsi="Latha" w:cs="Latha"/>
+                <w:szCs w:val="28"/>
+                <w:cs/>
+                <w:lang w:bidi="ta-IN"/>
+              </w:rPr>
+              <w:t>ஜ்ஞப</w:t>
+            </w:r>
+            <w:r>
+              <w:rPr>
+                <w:rFonts w:ascii="BRH Tamil Tab Extra" w:hAnsi="BRH Tamil Tab Extra" w:cs="Latha"/>
+                <w:b/>
+                <w:bCs/>
+                <w:sz w:val="32"/>
+                <w:szCs w:val="32"/>
                 <w:lang w:bidi="ta-IN"/>
               </w:rPr>
               <w:t>†</w:t>
@@ -12914,23 +13015,80 @@
               <w:rPr>
                 <w:rFonts w:ascii="Latha" w:hAnsi="Latha" w:cs="Latha"/>
                 <w:szCs w:val="28"/>
+                <w:cs/>
+                <w:lang w:bidi="ta-IN"/>
+              </w:rPr>
+              <w:t>திர் ய</w:t>
+            </w:r>
+            <w:r>
+              <w:rPr>
+                <w:rFonts w:ascii="BRH Tamil Tab Extra" w:hAnsi="BRH Tamil Tab Extra" w:cs="Latha"/>
+                <w:b/>
+                <w:bCs/>
+                <w:sz w:val="32"/>
+                <w:szCs w:val="32"/>
+                <w:lang w:bidi="ta-IN"/>
+              </w:rPr>
+              <w:t>…</w:t>
+            </w:r>
+            <w:r>
+              <w:rPr>
+                <w:rFonts w:ascii="Latha" w:hAnsi="Latha" w:cs="Latha"/>
+                <w:szCs w:val="28"/>
+                <w:cs/>
+                <w:lang w:bidi="ta-IN"/>
+              </w:rPr>
+              <w:t>ஜ்ஞப</w:t>
+            </w:r>
+            <w:r>
+              <w:rPr>
+                <w:rFonts w:ascii="BRH Tamil Tab Extra" w:hAnsi="BRH Tamil Tab Extra" w:cs="Latha"/>
+                <w:b/>
+                <w:bCs/>
+                <w:sz w:val="32"/>
+                <w:szCs w:val="32"/>
+                <w:lang w:bidi="ta-IN"/>
+              </w:rPr>
+              <w:t>†</w:t>
+            </w:r>
+            <w:r>
+              <w:rPr>
+                <w:rFonts w:ascii="Latha" w:hAnsi="Latha" w:cs="Latha"/>
+                <w:szCs w:val="28"/>
                 <w:highlight w:val="green"/>
                 <w:cs/>
                 <w:lang w:bidi="ta-IN"/>
               </w:rPr>
-              <w:t>ம்</w:t>
-            </w:r>
-            <w:r>
-              <w:rPr>
-                <w:rFonts w:ascii="BRH Devanagari Extra" w:hAnsi="BRH Devanagari Extra" w:cs="Latha"/>
-                <w:b/>
-                <w:bCs/>
-                <w:sz w:val="32"/>
-                <w:szCs w:val="32"/>
+              <w:t>தி</w:t>
+            </w:r>
+            <w:r>
+              <w:rPr>
+                <w:rFonts w:ascii="Latha" w:hAnsi="Latha" w:cs="Latha"/>
+                <w:b/>
+                <w:bCs/>
+                <w:szCs w:val="28"/>
                 <w:highlight w:val="green"/>
-                <w:lang w:bidi="ta-IN"/>
-              </w:rPr>
-              <w:t>Æ</w:t>
+                <w:cs/>
+                <w:lang w:bidi="ta-IN"/>
+              </w:rPr>
+              <w:t>:</w:t>
+            </w:r>
+            <w:r>
+              <w:rPr>
+                <w:rFonts w:ascii="Latha" w:hAnsi="Latha" w:cs="Latha"/>
+                <w:szCs w:val="28"/>
+                <w:cs/>
+                <w:lang w:bidi="ta-IN"/>
+              </w:rPr>
+              <w:t xml:space="preserve"> </w:t>
+            </w:r>
+            <w:r>
+              <w:rPr>
+                <w:rFonts w:ascii="Latha" w:hAnsi="Latha" w:cs="Latha"/>
+                <w:szCs w:val="28"/>
+                <w:lang w:bidi="ta-IN"/>
+              </w:rPr>
+              <w:br/>
             </w:r>
             <w:r>
               <w:rPr>
@@ -12940,181 +13098,7 @@
                 <w:cs/>
                 <w:lang w:bidi="ta-IN"/>
               </w:rPr>
-              <w:t>வத்</w:t>
-            </w:r>
-            <w:r>
-              <w:rPr>
-                <w:rFonts w:ascii="Latha" w:hAnsi="Latha" w:cs="Latha"/>
-                <w:b/>
-                <w:bCs/>
-                <w:position w:val="-12"/>
-                <w:szCs w:val="28"/>
-                <w:cs/>
-                <w:lang w:bidi="ta-IN"/>
-              </w:rPr>
-              <w:t>2</w:t>
-            </w:r>
-            <w:r>
-              <w:rPr>
-                <w:rFonts w:ascii="Latha" w:hAnsi="Latha" w:cs="Latha"/>
-                <w:szCs w:val="28"/>
-                <w:cs/>
-                <w:lang w:bidi="ta-IN"/>
-              </w:rPr>
               <w:t>ஸ</w:t>
-            </w:r>
-            <w:r>
-              <w:rPr>
-                <w:rFonts w:ascii="BRH Tamil Tab Extra" w:hAnsi="BRH Tamil Tab Extra" w:cs="Latha"/>
-                <w:b/>
-                <w:bCs/>
-                <w:sz w:val="32"/>
-                <w:szCs w:val="32"/>
-                <w:lang w:bidi="ta-IN"/>
-              </w:rPr>
-              <w:t>…</w:t>
-            </w:r>
-            <w:r>
-              <w:rPr>
-                <w:rFonts w:ascii="Latha" w:hAnsi="Latha" w:cs="Latha"/>
-                <w:szCs w:val="28"/>
-                <w:cs/>
-                <w:lang w:bidi="ta-IN"/>
-              </w:rPr>
-              <w:t>ரோ ய</w:t>
-            </w:r>
-            <w:r>
-              <w:rPr>
-                <w:rFonts w:ascii="BRH Tamil Tab Extra" w:hAnsi="BRH Tamil Tab Extra" w:cs="Latha"/>
-                <w:b/>
-                <w:bCs/>
-                <w:sz w:val="32"/>
-                <w:szCs w:val="32"/>
-                <w:lang w:bidi="ta-IN"/>
-              </w:rPr>
-              <w:t>…</w:t>
-            </w:r>
-            <w:r>
-              <w:rPr>
-                <w:rFonts w:ascii="Latha" w:hAnsi="Latha" w:cs="Latha"/>
-                <w:szCs w:val="28"/>
-                <w:cs/>
-                <w:lang w:bidi="ta-IN"/>
-              </w:rPr>
-              <w:t>ஜ்ஞப</w:t>
-            </w:r>
-            <w:r>
-              <w:rPr>
-                <w:rFonts w:ascii="BRH Tamil Tab Extra" w:hAnsi="BRH Tamil Tab Extra" w:cs="Latha"/>
-                <w:b/>
-                <w:bCs/>
-                <w:sz w:val="32"/>
-                <w:szCs w:val="32"/>
-                <w:lang w:bidi="ta-IN"/>
-              </w:rPr>
-              <w:t>†</w:t>
-            </w:r>
-            <w:r>
-              <w:rPr>
-                <w:rFonts w:ascii="Latha" w:hAnsi="Latha" w:cs="Latha"/>
-                <w:szCs w:val="28"/>
-                <w:cs/>
-                <w:lang w:bidi="ta-IN"/>
-              </w:rPr>
-              <w:t>திர் ய</w:t>
-            </w:r>
-            <w:r>
-              <w:rPr>
-                <w:rFonts w:ascii="BRH Tamil Tab Extra" w:hAnsi="BRH Tamil Tab Extra" w:cs="Latha"/>
-                <w:b/>
-                <w:bCs/>
-                <w:sz w:val="32"/>
-                <w:szCs w:val="32"/>
-                <w:lang w:bidi="ta-IN"/>
-              </w:rPr>
-              <w:t>…</w:t>
-            </w:r>
-            <w:r>
-              <w:rPr>
-                <w:rFonts w:ascii="Latha" w:hAnsi="Latha" w:cs="Latha"/>
-                <w:szCs w:val="28"/>
-                <w:cs/>
-                <w:lang w:bidi="ta-IN"/>
-              </w:rPr>
-              <w:t>ஜ்ஞப</w:t>
-            </w:r>
-            <w:r>
-              <w:rPr>
-                <w:rFonts w:ascii="BRH Tamil Tab Extra" w:hAnsi="BRH Tamil Tab Extra" w:cs="Latha"/>
-                <w:b/>
-                <w:bCs/>
-                <w:sz w:val="32"/>
-                <w:szCs w:val="32"/>
-                <w:lang w:bidi="ta-IN"/>
-              </w:rPr>
-              <w:t>†</w:t>
-            </w:r>
-            <w:r>
-              <w:rPr>
-                <w:rFonts w:ascii="Latha" w:hAnsi="Latha" w:cs="Latha"/>
-                <w:szCs w:val="28"/>
-                <w:cs/>
-                <w:lang w:bidi="ta-IN"/>
-              </w:rPr>
-              <w:t>தி</w:t>
-            </w:r>
-            <w:r>
-              <w:rPr>
-                <w:rFonts w:ascii="BRH Tamil Tab Extra" w:hAnsi="BRH Tamil Tab Extra" w:cs="Latha"/>
-                <w:b/>
-                <w:bCs/>
-                <w:sz w:val="32"/>
-                <w:szCs w:val="32"/>
-                <w:lang w:bidi="ta-IN"/>
-              </w:rPr>
-              <w:t>…</w:t>
-            </w:r>
-            <w:r>
-              <w:rPr>
-                <w:rFonts w:ascii="Latha" w:hAnsi="Latha" w:cs="Latha"/>
-                <w:b/>
-                <w:bCs/>
-                <w:szCs w:val="28"/>
-                <w:cs/>
-                <w:lang w:bidi="ta-IN"/>
-              </w:rPr>
-              <w:t>:</w:t>
-            </w:r>
-            <w:r>
-              <w:rPr>
-                <w:rFonts w:ascii="Latha" w:hAnsi="Latha" w:cs="Latha"/>
-                <w:szCs w:val="28"/>
-                <w:cs/>
-                <w:lang w:bidi="ta-IN"/>
-              </w:rPr>
-              <w:t xml:space="preserve"> </w:t>
-            </w:r>
-            <w:r>
-              <w:rPr>
-                <w:rFonts w:ascii="Latha" w:hAnsi="Latha" w:cs="Latha"/>
-                <w:szCs w:val="28"/>
-                <w:highlight w:val="green"/>
-                <w:cs/>
-                <w:lang w:bidi="ta-IN"/>
-              </w:rPr>
-              <w:t>ஸ</w:t>
-            </w:r>
-            <w:r>
-              <w:rPr>
-                <w:rFonts w:ascii="BRH Tamil Tab Extra" w:hAnsi="BRH Tamil Tab Extra" w:cs="Latha"/>
-                <w:b/>
-                <w:bCs/>
-                <w:sz w:val="32"/>
-                <w:szCs w:val="32"/>
-                <w:highlight w:val="green"/>
-                <w:lang w:bidi="ta-IN"/>
-              </w:rPr>
-              <w:t>†</w:t>
             </w:r>
             <w:r>
               <w:rPr>
@@ -14942,10 +14926,12 @@
               <w:adjustRightInd w:val="0"/>
               <w:spacing w:before="0" w:line="240" w:lineRule="auto"/>
               <w:rPr>
-                <w:rFonts w:ascii="BRH Devanagari Extra" w:hAnsi="BRH Devanagari Extra" w:cs="BRH Devanagari Extra"/>
-                <w:color w:val="000000"/>
-                <w:sz w:val="32"/>
-                <w:szCs w:val="40"/>
+                <w:rFonts w:ascii="Latha" w:hAnsi="Latha" w:cs="Latha"/>
+                <w:b/>
+                <w:bCs/>
+                <w:szCs w:val="28"/>
+                <w:cs/>
+                <w:lang w:bidi="ta-IN"/>
               </w:rPr>
             </w:pPr>
             <w:r>
@@ -15016,21 +15002,6 @@
               </w:rPr>
               <w:t>|</w:t>
             </w:r>
-          </w:p>
-          <w:p>
-            <w:pPr>
-              <w:autoSpaceDE w:val="0"/>
-              <w:autoSpaceDN w:val="0"/>
-              <w:adjustRightInd w:val="0"/>
-              <w:rPr>
-                <w:rFonts w:ascii="Latha" w:hAnsi="Latha" w:cs="Latha"/>
-                <w:b/>
-                <w:bCs/>
-                <w:szCs w:val="28"/>
-                <w:cs/>
-                <w:lang w:bidi="ta-IN"/>
-              </w:rPr>
-            </w:pPr>
           </w:p>
         </w:tc>
         <w:tc>
@@ -15189,10 +15160,12 @@
               <w:adjustRightInd w:val="0"/>
               <w:spacing w:before="0" w:line="240" w:lineRule="auto"/>
               <w:rPr>
-                <w:rFonts w:ascii="BRH Devanagari Extra" w:hAnsi="BRH Devanagari Extra" w:cs="BRH Devanagari Extra"/>
-                <w:color w:val="000000"/>
-                <w:sz w:val="32"/>
-                <w:szCs w:val="40"/>
+                <w:rFonts w:ascii="Latha" w:hAnsi="Latha" w:cs="Latha"/>
+                <w:b/>
+                <w:bCs/>
+                <w:szCs w:val="28"/>
+                <w:cs/>
+                <w:lang w:bidi="ta-IN"/>
               </w:rPr>
             </w:pPr>
             <w:bookmarkStart w:id="3" w:name="_Hlk121607971"/>
@@ -15293,21 +15266,6 @@
               <w:t>|</w:t>
             </w:r>
             <w:bookmarkEnd w:id="3"/>
-          </w:p>
-          <w:p>
-            <w:pPr>
-              <w:autoSpaceDE w:val="0"/>
-              <w:autoSpaceDN w:val="0"/>
-              <w:adjustRightInd w:val="0"/>
-              <w:rPr>
-                <w:rFonts w:ascii="Latha" w:hAnsi="Latha" w:cs="Latha"/>
-                <w:b/>
-                <w:bCs/>
-                <w:szCs w:val="28"/>
-                <w:cs/>
-                <w:lang w:bidi="ta-IN"/>
-              </w:rPr>
-            </w:pPr>
           </w:p>
         </w:tc>
       </w:tr>
@@ -15537,8 +15495,11 @@
               <w:autoSpaceDN w:val="0"/>
               <w:adjustRightInd w:val="0"/>
               <w:rPr>
-                <w:rFonts w:ascii="Latha" w:hAnsi="Latha" w:cs="Latha"/>
-                <w:szCs w:val="28"/>
+                <w:rFonts w:cs="Latha"/>
+                <w:b/>
+                <w:bCs/>
+                <w:szCs w:val="28"/>
+                <w:cs/>
                 <w:lang w:bidi="ta-IN"/>
               </w:rPr>
             </w:pPr>
@@ -15645,23 +15606,6 @@
               </w:rPr>
               <w:t xml:space="preserve"> | </w:t>
             </w:r>
-          </w:p>
-          <w:p>
-            <w:pPr>
-              <w:widowControl w:val="0"/>
-              <w:autoSpaceDE w:val="0"/>
-              <w:autoSpaceDN w:val="0"/>
-              <w:adjustRightInd w:val="0"/>
-              <w:spacing w:before="0" w:line="240" w:lineRule="auto"/>
-              <w:rPr>
-                <w:rFonts w:cs="Latha"/>
-                <w:b/>
-                <w:bCs/>
-                <w:szCs w:val="28"/>
-                <w:cs/>
-                <w:lang w:bidi="ta-IN"/>
-              </w:rPr>
-            </w:pPr>
           </w:p>
         </w:tc>
         <w:tc>
@@ -15889,8 +15833,9 @@
               <w:autoSpaceDN w:val="0"/>
               <w:adjustRightInd w:val="0"/>
               <w:rPr>
-                <w:rFonts w:ascii="Latha" w:hAnsi="Latha" w:cs="Latha"/>
-                <w:szCs w:val="28"/>
+                <w:rFonts w:cs="Latha"/>
+                <w:szCs w:val="28"/>
+                <w:cs/>
                 <w:lang w:bidi="ta-IN"/>
               </w:rPr>
             </w:pPr>
@@ -16007,21 +15952,6 @@
               </w:rPr>
               <w:t xml:space="preserve"> | </w:t>
             </w:r>
-          </w:p>
-          <w:p>
-            <w:pPr>
-              <w:widowControl w:val="0"/>
-              <w:autoSpaceDE w:val="0"/>
-              <w:autoSpaceDN w:val="0"/>
-              <w:adjustRightInd w:val="0"/>
-              <w:spacing w:before="0" w:line="240" w:lineRule="auto"/>
-              <w:rPr>
-                <w:rFonts w:cs="Latha"/>
-                <w:szCs w:val="28"/>
-                <w:cs/>
-                <w:lang w:bidi="ta-IN"/>
-              </w:rPr>
-            </w:pPr>
           </w:p>
         </w:tc>
       </w:tr>
@@ -16056,7 +15986,6 @@
                 <w:cs/>
                 <w:lang w:bidi="ta-IN"/>
               </w:rPr>
-              <w:lastRenderedPageBreak/>
               <w:t>46</w:t>
             </w:r>
             <w:r>
@@ -16877,6 +16806,7 @@
                 <w:cs/>
                 <w:lang w:bidi="ta-IN"/>
               </w:rPr>
+              <w:lastRenderedPageBreak/>
               <w:t>3)</w:t>
             </w:r>
             <w:r>
@@ -18967,7 +18897,6 @@
                 <w:bCs/>
                 <w:sz w:val="32"/>
                 <w:szCs w:val="32"/>
-                <w:highlight w:val="green"/>
                 <w:lang w:bidi="ta-IN"/>
               </w:rPr>
               <w:t>†</w:t>
@@ -18976,7 +18905,6 @@
               <w:rPr>
                 <w:rFonts w:ascii="Latha" w:hAnsi="Latha" w:cs="Latha"/>
                 <w:szCs w:val="28"/>
-                <w:highlight w:val="green"/>
                 <w:cs/>
                 <w:lang w:bidi="ta-IN"/>
               </w:rPr>
@@ -18984,6 +18912,17 @@
             </w:r>
             <w:r>
               <w:rPr>
+                <w:rFonts w:ascii="BRH Tamil Tab Extra" w:hAnsi="BRH Tamil Tab Extra" w:cs="Latha"/>
+                <w:b/>
+                <w:bCs/>
+                <w:sz w:val="32"/>
+                <w:szCs w:val="32"/>
+                <w:lang w:bidi="ta-IN"/>
+              </w:rPr>
+              <w:t>…</w:t>
+            </w:r>
+            <w:r>
+              <w:rPr>
                 <w:rFonts w:ascii="Latha" w:hAnsi="Latha" w:cs="Latha"/>
                 <w:szCs w:val="28"/>
                 <w:cs/>
@@ -19030,27 +18969,7 @@
                 <w:cs/>
                 <w:lang w:bidi="ta-IN"/>
               </w:rPr>
-              <w:t>ர</w:t>
-            </w:r>
-            <w:r>
-              <w:rPr>
-                <w:rFonts w:ascii="BRH Tamil Tab Extra" w:hAnsi="BRH Tamil Tab Extra" w:cs="Latha"/>
-                <w:b/>
-                <w:bCs/>
-                <w:sz w:val="32"/>
-                <w:szCs w:val="32"/>
-                <w:lang w:bidi="ta-IN"/>
-              </w:rPr>
-              <w:t>…</w:t>
-            </w:r>
-            <w:r>
-              <w:rPr>
-                <w:rFonts w:ascii="Latha" w:hAnsi="Latha" w:cs="Latha"/>
-                <w:szCs w:val="28"/>
-                <w:cs/>
-                <w:lang w:bidi="ta-IN"/>
-              </w:rPr>
-              <w:t>ப்</w:t>
+              <w:t>ரப்</w:t>
             </w:r>
             <w:r>
               <w:rPr>
@@ -20958,7 +20877,6 @@
                 <w:cs/>
                 <w:lang w:bidi="ta-IN"/>
               </w:rPr>
-              <w:lastRenderedPageBreak/>
               <w:t>25</w:t>
             </w:r>
             <w:r>
@@ -21885,6 +21803,7 @@
                 <w:cs/>
                 <w:lang w:bidi="ta-IN"/>
               </w:rPr>
+              <w:lastRenderedPageBreak/>
               <w:t>32)1</w:t>
             </w:r>
             <w:r>
@@ -24818,9 +24737,11 @@
           </w:p>
           <w:p>
             <w:pPr>
+              <w:widowControl w:val="0"/>
               <w:autoSpaceDE w:val="0"/>
               <w:autoSpaceDN w:val="0"/>
               <w:adjustRightInd w:val="0"/>
+              <w:spacing w:before="0" w:line="240" w:lineRule="auto"/>
               <w:rPr>
                 <w:rFonts w:ascii="Latha" w:hAnsi="Latha" w:cs="Latha"/>
                 <w:szCs w:val="28"/>
@@ -25239,7 +25160,6 @@
                 <w:cs/>
                 <w:lang w:bidi="ta-IN"/>
               </w:rPr>
-              <w:lastRenderedPageBreak/>
               <w:t>21</w:t>
             </w:r>
             <w:r>
@@ -26146,6 +26066,7 @@
                 <w:cs/>
                 <w:lang w:bidi="ta-IN"/>
               </w:rPr>
+              <w:lastRenderedPageBreak/>
               <w:t>6</w:t>
             </w:r>
             <w:r>
@@ -29173,7 +29094,6 @@
                 <w:cs/>
                 <w:lang w:bidi="ta-IN"/>
               </w:rPr>
-              <w:lastRenderedPageBreak/>
               <w:t>47</w:t>
             </w:r>
             <w:r>
@@ -29958,6 +29878,7 @@
                 <w:cs/>
                 <w:lang w:bidi="ta-IN"/>
               </w:rPr>
+              <w:lastRenderedPageBreak/>
               <w:t>5</w:t>
             </w:r>
             <w:r>
@@ -31115,6 +31036,7 @@
       <w:pBdr>
         <w:top w:val="single" w:sz="4" w:space="1" w:color="auto"/>
       </w:pBdr>
+      <w:jc w:val="right"/>
       <w:rPr>
         <w:b/>
         <w:bCs/>

</xml_diff>